<commit_message>
Add merge script and final report
</commit_message>
<xml_diff>
--- a/report/Final-Huge-Data.docx
+++ b/report/Final-Huge-Data.docx
@@ -792,25 +792,33 @@
           <w:szCs w:val="26"/>
           <w:lang w:val="en-US"/>
         </w:rPr>
-        <w:t xml:space="preserve">ngày 20 tháng 12 </w:t>
+        <w:t>ngày 1 tháng 1</w:t>
       </w:r>
       <w:r>
         <w:rPr>
           <w:b/>
           <w:szCs w:val="26"/>
-        </w:rPr>
-        <w:t>năm 20</w:t>
+          <w:lang w:val="en-US"/>
+        </w:rPr>
+        <w:t xml:space="preserve"> </w:t>
       </w:r>
       <w:r>
         <w:rPr>
           <w:b/>
           <w:szCs w:val="26"/>
+        </w:rPr>
+        <w:t>năm 20</w:t>
+      </w:r>
+      <w:r>
+        <w:rPr>
+          <w:b/>
+          <w:szCs w:val="26"/>
           <w:lang w:val="en-US"/>
         </w:rPr>
         <w:t>21</w:t>
       </w:r>
     </w:p>
-    <w:bookmarkStart w:id="0" w:name="_Toc92339573" w:displacedByCustomXml="next"/>
+    <w:bookmarkStart w:id="0" w:name="_Toc92368726" w:displacedByCustomXml="next"/>
     <w:sdt>
       <w:sdtPr>
         <w:rPr>
@@ -832,8 +840,6 @@
         </w:rPr>
       </w:sdtEndPr>
       <w:sdtContent>
-        <w:bookmarkStart w:id="1" w:name="_GoBack" w:displacedByCustomXml="prev"/>
-        <w:bookmarkEnd w:id="1" w:displacedByCustomXml="prev"/>
         <w:p>
           <w:pPr>
             <w:pStyle w:val="Heading1"/>
@@ -881,7 +887,7 @@
             </w:rPr>
             <w:fldChar w:fldCharType="separate"/>
           </w:r>
-          <w:hyperlink w:anchor="_Toc92339573" w:history="1">
+          <w:hyperlink w:anchor="_Toc92368726" w:history="1">
             <w:r>
               <w:rPr>
                 <w:rStyle w:val="Hyperlink"/>
@@ -905,7 +911,7 @@
               <w:rPr>
                 <w:webHidden/>
               </w:rPr>
-              <w:instrText xml:space="preserve"> PAGEREF _Toc92339573 \h </w:instrText>
+              <w:instrText xml:space="preserve"> PAGEREF _Toc92368726 \h </w:instrText>
             </w:r>
             <w:r>
               <w:rPr>
@@ -943,7 +949,7 @@
               <w:lang w:eastAsia="en-US"/>
             </w:rPr>
           </w:pPr>
-          <w:hyperlink w:anchor="_Toc92339574" w:history="1">
+          <w:hyperlink w:anchor="_Toc92368727" w:history="1">
             <w:r>
               <w:rPr>
                 <w:rStyle w:val="Hyperlink"/>
@@ -967,7 +973,7 @@
               <w:rPr>
                 <w:webHidden/>
               </w:rPr>
-              <w:instrText xml:space="preserve"> PAGEREF _Toc92339574 \h </w:instrText>
+              <w:instrText xml:space="preserve"> PAGEREF _Toc92368727 \h </w:instrText>
             </w:r>
             <w:r>
               <w:rPr>
@@ -1005,7 +1011,7 @@
               <w:lang w:eastAsia="en-US"/>
             </w:rPr>
           </w:pPr>
-          <w:hyperlink w:anchor="_Toc92339575" w:history="1">
+          <w:hyperlink w:anchor="_Toc92368728" w:history="1">
             <w:r>
               <w:rPr>
                 <w:rStyle w:val="Hyperlink"/>
@@ -1028,7 +1034,7 @@
               <w:rPr>
                 <w:webHidden/>
               </w:rPr>
-              <w:instrText xml:space="preserve"> PAGEREF _Toc92339575 \h </w:instrText>
+              <w:instrText xml:space="preserve"> PAGEREF _Toc92368728 \h </w:instrText>
             </w:r>
             <w:r>
               <w:rPr>
@@ -1066,7 +1072,7 @@
               <w:lang w:eastAsia="en-US"/>
             </w:rPr>
           </w:pPr>
-          <w:hyperlink w:anchor="_Toc92339576" w:history="1">
+          <w:hyperlink w:anchor="_Toc92368729" w:history="1">
             <w:r>
               <w:rPr>
                 <w:rStyle w:val="Hyperlink"/>
@@ -1089,7 +1095,7 @@
               <w:rPr>
                 <w:webHidden/>
               </w:rPr>
-              <w:instrText xml:space="preserve"> PAGEREF _Toc92339576 \h </w:instrText>
+              <w:instrText xml:space="preserve"> PAGEREF _Toc92368729 \h </w:instrText>
             </w:r>
             <w:r>
               <w:rPr>
@@ -1130,7 +1136,7 @@
               <w:lang w:eastAsia="en-US"/>
             </w:rPr>
           </w:pPr>
-          <w:hyperlink w:anchor="_Toc92339577" w:history="1">
+          <w:hyperlink w:anchor="_Toc92368730" w:history="1">
             <w:r>
               <w:rPr>
                 <w:rStyle w:val="Hyperlink"/>
@@ -1157,7 +1163,7 @@
                 <w:noProof/>
                 <w:webHidden/>
               </w:rPr>
-              <w:instrText xml:space="preserve"> PAGEREF _Toc92339577 \h </w:instrText>
+              <w:instrText xml:space="preserve"> PAGEREF _Toc92368730 \h </w:instrText>
             </w:r>
             <w:r>
               <w:rPr>
@@ -1202,7 +1208,7 @@
               <w:lang w:eastAsia="en-US"/>
             </w:rPr>
           </w:pPr>
-          <w:hyperlink w:anchor="_Toc92339578" w:history="1">
+          <w:hyperlink w:anchor="_Toc92368731" w:history="1">
             <w:r>
               <w:rPr>
                 <w:rStyle w:val="Hyperlink"/>
@@ -1229,7 +1235,7 @@
                 <w:noProof/>
                 <w:webHidden/>
               </w:rPr>
-              <w:instrText xml:space="preserve"> PAGEREF _Toc92339578 \h </w:instrText>
+              <w:instrText xml:space="preserve"> PAGEREF _Toc92368731 \h </w:instrText>
             </w:r>
             <w:r>
               <w:rPr>
@@ -1274,7 +1280,7 @@
               <w:lang w:eastAsia="en-US"/>
             </w:rPr>
           </w:pPr>
-          <w:hyperlink w:anchor="_Toc92339579" w:history="1">
+          <w:hyperlink w:anchor="_Toc92368732" w:history="1">
             <w:r>
               <w:rPr>
                 <w:rStyle w:val="Hyperlink"/>
@@ -1301,7 +1307,7 @@
                 <w:noProof/>
                 <w:webHidden/>
               </w:rPr>
-              <w:instrText xml:space="preserve"> PAGEREF _Toc92339579 \h </w:instrText>
+              <w:instrText xml:space="preserve"> PAGEREF _Toc92368732 \h </w:instrText>
             </w:r>
             <w:r>
               <w:rPr>
@@ -1321,7 +1327,7 @@
                 <w:noProof/>
                 <w:webHidden/>
               </w:rPr>
-              <w:t>9</w:t>
+              <w:t>10</w:t>
             </w:r>
             <w:r>
               <w:rPr>
@@ -1343,7 +1349,7 @@
               <w:lang w:eastAsia="en-US"/>
             </w:rPr>
           </w:pPr>
-          <w:hyperlink w:anchor="_Toc92339580" w:history="1">
+          <w:hyperlink w:anchor="_Toc92368733" w:history="1">
             <w:r>
               <w:rPr>
                 <w:rStyle w:val="Hyperlink"/>
@@ -1366,7 +1372,7 @@
               <w:rPr>
                 <w:webHidden/>
               </w:rPr>
-              <w:instrText xml:space="preserve"> PAGEREF _Toc92339580 \h </w:instrText>
+              <w:instrText xml:space="preserve"> PAGEREF _Toc92368733 \h </w:instrText>
             </w:r>
             <w:r>
               <w:rPr>
@@ -1384,189 +1390,6 @@
                 <w:webHidden/>
               </w:rPr>
               <w:t>11</w:t>
-            </w:r>
-            <w:r>
-              <w:rPr>
-                <w:webHidden/>
-              </w:rPr>
-              <w:fldChar w:fldCharType="end"/>
-            </w:r>
-          </w:hyperlink>
-        </w:p>
-        <w:p>
-          <w:pPr>
-            <w:pStyle w:val="TOC1"/>
-            <w:rPr>
-              <w:rFonts w:asciiTheme="minorHAnsi" w:hAnsiTheme="minorHAnsi"/>
-              <w:b w:val="0"/>
-              <w:color w:val="auto"/>
-              <w:sz w:val="22"/>
-              <w:lang w:eastAsia="en-US"/>
-            </w:rPr>
-          </w:pPr>
-          <w:hyperlink w:anchor="_Toc92339581" w:history="1">
-            <w:r>
-              <w:rPr>
-                <w:rStyle w:val="Hyperlink"/>
-              </w:rPr>
-              <w:t>CHƯƠNG 4. XỬ LÝ DỮ LIỆU</w:t>
-            </w:r>
-            <w:r>
-              <w:rPr>
-                <w:webHidden/>
-              </w:rPr>
-              <w:tab/>
-            </w:r>
-            <w:r>
-              <w:rPr>
-                <w:webHidden/>
-              </w:rPr>
-              <w:fldChar w:fldCharType="begin"/>
-            </w:r>
-            <w:r>
-              <w:rPr>
-                <w:webHidden/>
-              </w:rPr>
-              <w:instrText xml:space="preserve"> PAGEREF _Toc92339581 \h </w:instrText>
-            </w:r>
-            <w:r>
-              <w:rPr>
-                <w:webHidden/>
-              </w:rPr>
-            </w:r>
-            <w:r>
-              <w:rPr>
-                <w:webHidden/>
-              </w:rPr>
-              <w:fldChar w:fldCharType="separate"/>
-            </w:r>
-            <w:r>
-              <w:rPr>
-                <w:webHidden/>
-              </w:rPr>
-              <w:t>12</w:t>
-            </w:r>
-            <w:r>
-              <w:rPr>
-                <w:webHidden/>
-              </w:rPr>
-              <w:fldChar w:fldCharType="end"/>
-            </w:r>
-          </w:hyperlink>
-        </w:p>
-        <w:p>
-          <w:pPr>
-            <w:pStyle w:val="TOC1"/>
-            <w:rPr>
-              <w:rFonts w:asciiTheme="minorHAnsi" w:hAnsiTheme="minorHAnsi"/>
-              <w:b w:val="0"/>
-              <w:color w:val="auto"/>
-              <w:sz w:val="22"/>
-              <w:lang w:eastAsia="en-US"/>
-            </w:rPr>
-          </w:pPr>
-          <w:hyperlink w:anchor="_Toc92339582" w:history="1">
-            <w:r>
-              <w:rPr>
-                <w:rStyle w:val="Hyperlink"/>
-              </w:rPr>
-              <w:t>CHƯƠNG 5. TRỰC QUAN HÓA DỮ LIỆU</w:t>
-            </w:r>
-            <w:r>
-              <w:rPr>
-                <w:webHidden/>
-              </w:rPr>
-              <w:tab/>
-            </w:r>
-            <w:r>
-              <w:rPr>
-                <w:webHidden/>
-              </w:rPr>
-              <w:fldChar w:fldCharType="begin"/>
-            </w:r>
-            <w:r>
-              <w:rPr>
-                <w:webHidden/>
-              </w:rPr>
-              <w:instrText xml:space="preserve"> PAGEREF _Toc92339582 \h </w:instrText>
-            </w:r>
-            <w:r>
-              <w:rPr>
-                <w:webHidden/>
-              </w:rPr>
-            </w:r>
-            <w:r>
-              <w:rPr>
-                <w:webHidden/>
-              </w:rPr>
-              <w:fldChar w:fldCharType="separate"/>
-            </w:r>
-            <w:r>
-              <w:rPr>
-                <w:webHidden/>
-              </w:rPr>
-              <w:t>13</w:t>
-            </w:r>
-            <w:r>
-              <w:rPr>
-                <w:webHidden/>
-              </w:rPr>
-              <w:fldChar w:fldCharType="end"/>
-            </w:r>
-          </w:hyperlink>
-        </w:p>
-        <w:p>
-          <w:pPr>
-            <w:pStyle w:val="TOC1"/>
-            <w:rPr>
-              <w:rFonts w:asciiTheme="minorHAnsi" w:hAnsiTheme="minorHAnsi"/>
-              <w:b w:val="0"/>
-              <w:color w:val="auto"/>
-              <w:sz w:val="22"/>
-              <w:lang w:eastAsia="en-US"/>
-            </w:rPr>
-          </w:pPr>
-          <w:hyperlink w:anchor="_Toc92339583" w:history="1">
-            <w:r>
-              <w:rPr>
-                <w:rStyle w:val="Hyperlink"/>
-              </w:rPr>
-              <w:t>CHƯƠNG 6. TỔNG KẾT, KẾT LUẬN VÀ ĐÁNH GIÁ</w:t>
-            </w:r>
-            <w:r>
-              <w:rPr>
-                <w:webHidden/>
-              </w:rPr>
-              <w:tab/>
-            </w:r>
-            <w:r>
-              <w:rPr>
-                <w:webHidden/>
-              </w:rPr>
-              <w:fldChar w:fldCharType="begin"/>
-            </w:r>
-            <w:r>
-              <w:rPr>
-                <w:webHidden/>
-              </w:rPr>
-              <w:instrText xml:space="preserve"> PAGEREF _Toc92339583 \h </w:instrText>
-            </w:r>
-            <w:r>
-              <w:rPr>
-                <w:webHidden/>
-              </w:rPr>
-            </w:r>
-            <w:r>
-              <w:rPr>
-                <w:webHidden/>
-              </w:rPr>
-              <w:fldChar w:fldCharType="separate"/>
-            </w:r>
-            <w:r>
-              <w:rPr>
-                <w:webHidden/>
-              </w:rPr>
-              <w:t>14</w:t>
             </w:r>
             <w:r>
               <w:rPr>
@@ -1590,13 +1413,13 @@
               <w:lang w:eastAsia="en-US"/>
             </w:rPr>
           </w:pPr>
-          <w:hyperlink w:anchor="_Toc92339584" w:history="1">
+          <w:hyperlink w:anchor="_Toc92368734" w:history="1">
             <w:r>
               <w:rPr>
                 <w:rStyle w:val="Hyperlink"/>
                 <w:noProof/>
               </w:rPr>
-              <w:t>6.1. Bảng phân chia công việc của các thành viên và đánh giá</w:t>
+              <w:t>3.1. Lưu trữ trong Hadoop</w:t>
             </w:r>
             <w:r>
               <w:rPr>
@@ -1617,7 +1440,7 @@
                 <w:noProof/>
                 <w:webHidden/>
               </w:rPr>
-              <w:instrText xml:space="preserve"> PAGEREF _Toc92339584 \h </w:instrText>
+              <w:instrText xml:space="preserve"> PAGEREF _Toc92368734 \h </w:instrText>
             </w:r>
             <w:r>
               <w:rPr>
@@ -1637,7 +1460,7 @@
                 <w:noProof/>
                 <w:webHidden/>
               </w:rPr>
-              <w:t>14</w:t>
+              <w:t>11</w:t>
             </w:r>
             <w:r>
               <w:rPr>
@@ -1662,13 +1485,13 @@
               <w:lang w:eastAsia="en-US"/>
             </w:rPr>
           </w:pPr>
-          <w:hyperlink w:anchor="_Toc92339585" w:history="1">
+          <w:hyperlink w:anchor="_Toc92368735" w:history="1">
             <w:r>
               <w:rPr>
                 <w:rStyle w:val="Hyperlink"/>
                 <w:noProof/>
               </w:rPr>
-              <w:t>6.2. Những kết quả thu được</w:t>
+              <w:t>3.2. Lưu trữ trong ElasticSearch</w:t>
             </w:r>
             <w:r>
               <w:rPr>
@@ -1689,7 +1512,7 @@
                 <w:noProof/>
                 <w:webHidden/>
               </w:rPr>
-              <w:instrText xml:space="preserve"> PAGEREF _Toc92339585 \h </w:instrText>
+              <w:instrText xml:space="preserve"> PAGEREF _Toc92368735 \h </w:instrText>
             </w:r>
             <w:r>
               <w:rPr>
@@ -1709,11 +1532,194 @@
                 <w:noProof/>
                 <w:webHidden/>
               </w:rPr>
-              <w:t>15</w:t>
+              <w:t>13</w:t>
             </w:r>
             <w:r>
               <w:rPr>
                 <w:noProof/>
+                <w:webHidden/>
+              </w:rPr>
+              <w:fldChar w:fldCharType="end"/>
+            </w:r>
+          </w:hyperlink>
+        </w:p>
+        <w:p>
+          <w:pPr>
+            <w:pStyle w:val="TOC1"/>
+            <w:rPr>
+              <w:rFonts w:asciiTheme="minorHAnsi" w:hAnsiTheme="minorHAnsi"/>
+              <w:b w:val="0"/>
+              <w:color w:val="auto"/>
+              <w:sz w:val="22"/>
+              <w:lang w:eastAsia="en-US"/>
+            </w:rPr>
+          </w:pPr>
+          <w:hyperlink w:anchor="_Toc92368736" w:history="1">
+            <w:r>
+              <w:rPr>
+                <w:rStyle w:val="Hyperlink"/>
+              </w:rPr>
+              <w:t>CHƯƠNG 4. XỬ LÝ DỮ LIỆU</w:t>
+            </w:r>
+            <w:r>
+              <w:rPr>
+                <w:webHidden/>
+              </w:rPr>
+              <w:tab/>
+            </w:r>
+            <w:r>
+              <w:rPr>
+                <w:webHidden/>
+              </w:rPr>
+              <w:fldChar w:fldCharType="begin"/>
+            </w:r>
+            <w:r>
+              <w:rPr>
+                <w:webHidden/>
+              </w:rPr>
+              <w:instrText xml:space="preserve"> PAGEREF _Toc92368736 \h </w:instrText>
+            </w:r>
+            <w:r>
+              <w:rPr>
+                <w:webHidden/>
+              </w:rPr>
+            </w:r>
+            <w:r>
+              <w:rPr>
+                <w:webHidden/>
+              </w:rPr>
+              <w:fldChar w:fldCharType="separate"/>
+            </w:r>
+            <w:r>
+              <w:rPr>
+                <w:webHidden/>
+              </w:rPr>
+              <w:t>14</w:t>
+            </w:r>
+            <w:r>
+              <w:rPr>
+                <w:webHidden/>
+              </w:rPr>
+              <w:fldChar w:fldCharType="end"/>
+            </w:r>
+          </w:hyperlink>
+        </w:p>
+        <w:p>
+          <w:pPr>
+            <w:pStyle w:val="TOC1"/>
+            <w:rPr>
+              <w:rFonts w:asciiTheme="minorHAnsi" w:hAnsiTheme="minorHAnsi"/>
+              <w:b w:val="0"/>
+              <w:color w:val="auto"/>
+              <w:sz w:val="22"/>
+              <w:lang w:eastAsia="en-US"/>
+            </w:rPr>
+          </w:pPr>
+          <w:hyperlink w:anchor="_Toc92368737" w:history="1">
+            <w:r>
+              <w:rPr>
+                <w:rStyle w:val="Hyperlink"/>
+              </w:rPr>
+              <w:t>CHƯƠNG 5. TRỰC QUAN HÓA DỮ LIỆU</w:t>
+            </w:r>
+            <w:r>
+              <w:rPr>
+                <w:webHidden/>
+              </w:rPr>
+              <w:tab/>
+            </w:r>
+            <w:r>
+              <w:rPr>
+                <w:webHidden/>
+              </w:rPr>
+              <w:fldChar w:fldCharType="begin"/>
+            </w:r>
+            <w:r>
+              <w:rPr>
+                <w:webHidden/>
+              </w:rPr>
+              <w:instrText xml:space="preserve"> PAGEREF _Toc92368737 \h </w:instrText>
+            </w:r>
+            <w:r>
+              <w:rPr>
+                <w:webHidden/>
+              </w:rPr>
+            </w:r>
+            <w:r>
+              <w:rPr>
+                <w:webHidden/>
+              </w:rPr>
+              <w:fldChar w:fldCharType="separate"/>
+            </w:r>
+            <w:r>
+              <w:rPr>
+                <w:webHidden/>
+              </w:rPr>
+              <w:t>16</w:t>
+            </w:r>
+            <w:r>
+              <w:rPr>
+                <w:webHidden/>
+              </w:rPr>
+              <w:fldChar w:fldCharType="end"/>
+            </w:r>
+          </w:hyperlink>
+        </w:p>
+        <w:p>
+          <w:pPr>
+            <w:pStyle w:val="TOC1"/>
+            <w:rPr>
+              <w:rFonts w:asciiTheme="minorHAnsi" w:hAnsiTheme="minorHAnsi"/>
+              <w:b w:val="0"/>
+              <w:color w:val="auto"/>
+              <w:sz w:val="22"/>
+              <w:lang w:eastAsia="en-US"/>
+            </w:rPr>
+          </w:pPr>
+          <w:hyperlink w:anchor="_Toc92368738" w:history="1">
+            <w:r>
+              <w:rPr>
+                <w:rStyle w:val="Hyperlink"/>
+              </w:rPr>
+              <w:t>CHƯƠNG 6. TỔNG KẾT, KẾT LUẬN VÀ ĐÁNH GIÁ</w:t>
+            </w:r>
+            <w:r>
+              <w:rPr>
+                <w:webHidden/>
+              </w:rPr>
+              <w:tab/>
+            </w:r>
+            <w:r>
+              <w:rPr>
+                <w:webHidden/>
+              </w:rPr>
+              <w:fldChar w:fldCharType="begin"/>
+            </w:r>
+            <w:r>
+              <w:rPr>
+                <w:webHidden/>
+              </w:rPr>
+              <w:instrText xml:space="preserve"> PAGEREF _Toc92368738 \h </w:instrText>
+            </w:r>
+            <w:r>
+              <w:rPr>
+                <w:webHidden/>
+              </w:rPr>
+            </w:r>
+            <w:r>
+              <w:rPr>
+                <w:webHidden/>
+              </w:rPr>
+              <w:fldChar w:fldCharType="separate"/>
+            </w:r>
+            <w:r>
+              <w:rPr>
+                <w:webHidden/>
+              </w:rPr>
+              <w:t>17</w:t>
+            </w:r>
+            <w:r>
+              <w:rPr>
                 <w:webHidden/>
               </w:rPr>
               <w:fldChar w:fldCharType="end"/>
@@ -1734,13 +1740,13 @@
               <w:lang w:eastAsia="en-US"/>
             </w:rPr>
           </w:pPr>
-          <w:hyperlink w:anchor="_Toc92339586" w:history="1">
+          <w:hyperlink w:anchor="_Toc92368739" w:history="1">
             <w:r>
               <w:rPr>
                 <w:rStyle w:val="Hyperlink"/>
                 <w:noProof/>
               </w:rPr>
-              <w:t>6.3. Khó khăn</w:t>
+              <w:t>6.1. Bảng phân chia công việc của các thành viên và đánh giá</w:t>
             </w:r>
             <w:r>
               <w:rPr>
@@ -1761,7 +1767,7 @@
                 <w:noProof/>
                 <w:webHidden/>
               </w:rPr>
-              <w:instrText xml:space="preserve"> PAGEREF _Toc92339586 \h </w:instrText>
+              <w:instrText xml:space="preserve"> PAGEREF _Toc92368739 \h </w:instrText>
             </w:r>
             <w:r>
               <w:rPr>
@@ -1781,7 +1787,151 @@
                 <w:noProof/>
                 <w:webHidden/>
               </w:rPr>
-              <w:t>15</w:t>
+              <w:t>17</w:t>
+            </w:r>
+            <w:r>
+              <w:rPr>
+                <w:noProof/>
+                <w:webHidden/>
+              </w:rPr>
+              <w:fldChar w:fldCharType="end"/>
+            </w:r>
+          </w:hyperlink>
+        </w:p>
+        <w:p>
+          <w:pPr>
+            <w:pStyle w:val="TOC2"/>
+            <w:tabs>
+              <w:tab w:val="right" w:leader="dot" w:pos="9350"/>
+            </w:tabs>
+            <w:rPr>
+              <w:rFonts w:asciiTheme="minorHAnsi" w:hAnsiTheme="minorHAnsi"/>
+              <w:noProof/>
+              <w:color w:val="auto"/>
+              <w:sz w:val="22"/>
+              <w:lang w:eastAsia="en-US"/>
+            </w:rPr>
+          </w:pPr>
+          <w:hyperlink w:anchor="_Toc92368740" w:history="1">
+            <w:r>
+              <w:rPr>
+                <w:rStyle w:val="Hyperlink"/>
+                <w:noProof/>
+              </w:rPr>
+              <w:t>6.2. Những kết quả thu được</w:t>
+            </w:r>
+            <w:r>
+              <w:rPr>
+                <w:noProof/>
+                <w:webHidden/>
+              </w:rPr>
+              <w:tab/>
+            </w:r>
+            <w:r>
+              <w:rPr>
+                <w:noProof/>
+                <w:webHidden/>
+              </w:rPr>
+              <w:fldChar w:fldCharType="begin"/>
+            </w:r>
+            <w:r>
+              <w:rPr>
+                <w:noProof/>
+                <w:webHidden/>
+              </w:rPr>
+              <w:instrText xml:space="preserve"> PAGEREF _Toc92368740 \h </w:instrText>
+            </w:r>
+            <w:r>
+              <w:rPr>
+                <w:noProof/>
+                <w:webHidden/>
+              </w:rPr>
+            </w:r>
+            <w:r>
+              <w:rPr>
+                <w:noProof/>
+                <w:webHidden/>
+              </w:rPr>
+              <w:fldChar w:fldCharType="separate"/>
+            </w:r>
+            <w:r>
+              <w:rPr>
+                <w:noProof/>
+                <w:webHidden/>
+              </w:rPr>
+              <w:t>18</w:t>
+            </w:r>
+            <w:r>
+              <w:rPr>
+                <w:noProof/>
+                <w:webHidden/>
+              </w:rPr>
+              <w:fldChar w:fldCharType="end"/>
+            </w:r>
+          </w:hyperlink>
+        </w:p>
+        <w:p>
+          <w:pPr>
+            <w:pStyle w:val="TOC2"/>
+            <w:tabs>
+              <w:tab w:val="right" w:leader="dot" w:pos="9350"/>
+            </w:tabs>
+            <w:rPr>
+              <w:rFonts w:asciiTheme="minorHAnsi" w:hAnsiTheme="minorHAnsi"/>
+              <w:noProof/>
+              <w:color w:val="auto"/>
+              <w:sz w:val="22"/>
+              <w:lang w:eastAsia="en-US"/>
+            </w:rPr>
+          </w:pPr>
+          <w:hyperlink w:anchor="_Toc92368741" w:history="1">
+            <w:r>
+              <w:rPr>
+                <w:rStyle w:val="Hyperlink"/>
+                <w:noProof/>
+              </w:rPr>
+              <w:t>6.3. Khó khăn</w:t>
+            </w:r>
+            <w:r>
+              <w:rPr>
+                <w:noProof/>
+                <w:webHidden/>
+              </w:rPr>
+              <w:tab/>
+            </w:r>
+            <w:r>
+              <w:rPr>
+                <w:noProof/>
+                <w:webHidden/>
+              </w:rPr>
+              <w:fldChar w:fldCharType="begin"/>
+            </w:r>
+            <w:r>
+              <w:rPr>
+                <w:noProof/>
+                <w:webHidden/>
+              </w:rPr>
+              <w:instrText xml:space="preserve"> PAGEREF _Toc92368741 \h </w:instrText>
+            </w:r>
+            <w:r>
+              <w:rPr>
+                <w:noProof/>
+                <w:webHidden/>
+              </w:rPr>
+            </w:r>
+            <w:r>
+              <w:rPr>
+                <w:noProof/>
+                <w:webHidden/>
+              </w:rPr>
+              <w:fldChar w:fldCharType="separate"/>
+            </w:r>
+            <w:r>
+              <w:rPr>
+                <w:noProof/>
+                <w:webHidden/>
+              </w:rPr>
+              <w:t>18</w:t>
             </w:r>
             <w:r>
               <w:rPr>
@@ -1803,7 +1953,7 @@
               <w:lang w:eastAsia="en-US"/>
             </w:rPr>
           </w:pPr>
-          <w:hyperlink w:anchor="_Toc92339587" w:history="1">
+          <w:hyperlink w:anchor="_Toc92368742" w:history="1">
             <w:r>
               <w:rPr>
                 <w:rStyle w:val="Hyperlink"/>
@@ -1826,7 +1976,7 @@
               <w:rPr>
                 <w:webHidden/>
               </w:rPr>
-              <w:instrText xml:space="preserve"> PAGEREF _Toc92339587 \h </w:instrText>
+              <w:instrText xml:space="preserve"> PAGEREF _Toc92368742 \h </w:instrText>
             </w:r>
             <w:r>
               <w:rPr>
@@ -1843,7 +1993,7 @@
               <w:rPr>
                 <w:webHidden/>
               </w:rPr>
-              <w:t>16</w:t>
+              <w:t>19</w:t>
             </w:r>
             <w:r>
               <w:rPr>
@@ -1904,7 +2054,7 @@
           <w:lang w:val="en-US"/>
         </w:rPr>
       </w:pPr>
-      <w:bookmarkStart w:id="2" w:name="_Toc92339574"/>
+      <w:bookmarkStart w:id="1" w:name="_Toc92368727"/>
       <w:r>
         <w:rPr>
           <w:rFonts w:cs="Times New Roman"/>
@@ -1914,7 +2064,7 @@
         <w:lastRenderedPageBreak/>
         <w:t>MỞ ĐẦU</w:t>
       </w:r>
-      <w:bookmarkEnd w:id="2"/>
+      <w:bookmarkEnd w:id="1"/>
     </w:p>
     <w:p>
       <w:pPr>
@@ -2104,23 +2254,7 @@
             <w:i/>
             <w:lang w:val="en-US"/>
           </w:rPr>
-          <w:t>https://en.tutiempo.net</w:t>
-        </w:r>
-        <w:r>
-          <w:rPr>
-            <w:rStyle w:val="Hyperlink"/>
-            <w:i/>
-            <w:lang w:val="en-US"/>
-          </w:rPr>
-          <w:t>/</w:t>
-        </w:r>
-        <w:r>
-          <w:rPr>
-            <w:rStyle w:val="Hyperlink"/>
-            <w:i/>
-            <w:lang w:val="en-US"/>
-          </w:rPr>
-          <w:t>climate</w:t>
+          <w:t>https://en.tutiempo.net/climate</w:t>
         </w:r>
       </w:hyperlink>
       <w:r>
@@ -2157,7 +2291,7 @@
           <w:lang w:val="en-US"/>
         </w:rPr>
       </w:pPr>
-      <w:bookmarkStart w:id="3" w:name="_Toc92339575"/>
+      <w:bookmarkStart w:id="2" w:name="_Toc92368728"/>
       <w:r>
         <w:rPr>
           <w:lang w:val="en-US"/>
@@ -2177,7 +2311,7 @@
         </w:rPr>
         <w:t xml:space="preserve"> TỔNG QUAN HỆ THỐNG</w:t>
       </w:r>
-      <w:bookmarkEnd w:id="3"/>
+      <w:bookmarkEnd w:id="2"/>
     </w:p>
     <w:p>
       <w:pPr>
@@ -2206,12 +2340,13 @@
       </w:pPr>
       <w:r>
         <w:rPr>
+          <w:noProof/>
           <w:lang w:val="en-US"/>
         </w:rPr>
         <w:drawing>
-          <wp:inline distT="0" distB="0" distL="0" distR="0" wp14:anchorId="6668CF6E" wp14:editId="5DEA9802">
+          <wp:inline distT="0" distB="0" distL="0" distR="0" wp14:anchorId="6668CF6E" wp14:editId="4843463F">
             <wp:extent cx="5943600" cy="2465070"/>
-            <wp:effectExtent l="0" t="0" r="0" b="0"/>
+            <wp:effectExtent l="38100" t="38100" r="95250" b="87630"/>
             <wp:docPr id="32" name="Picture 32"/>
             <wp:cNvGraphicFramePr>
               <a:graphicFrameLocks xmlns:a="http://schemas.openxmlformats.org/drawingml/2006/main" noChangeAspect="1"/>
@@ -2237,6 +2372,20 @@
                     <a:prstGeom prst="rect">
                       <a:avLst/>
                     </a:prstGeom>
+                    <a:ln w="3175" cap="sq">
+                      <a:solidFill>
+                        <a:srgbClr val="000000"/>
+                      </a:solidFill>
+                      <a:prstDash val="solid"/>
+                      <a:miter lim="800000"/>
+                    </a:ln>
+                    <a:effectLst>
+                      <a:outerShdw blurRad="50800" dist="38100" dir="2700000" algn="tl" rotWithShape="0">
+                        <a:srgbClr val="000000">
+                          <a:alpha val="43000"/>
+                        </a:srgbClr>
+                      </a:outerShdw>
+                    </a:effectLst>
                   </pic:spPr>
                 </pic:pic>
               </a:graphicData>
@@ -2490,7 +2639,7 @@
           <w:lang w:val="en-US"/>
         </w:rPr>
       </w:pPr>
-      <w:bookmarkStart w:id="4" w:name="_Toc92339576"/>
+      <w:bookmarkStart w:id="3" w:name="_Toc92368729"/>
       <w:r>
         <w:rPr>
           <w:lang w:val="en-US"/>
@@ -2510,7 +2659,7 @@
         </w:rPr>
         <w:t>THU THẬP DỮ LIỆU</w:t>
       </w:r>
-      <w:bookmarkEnd w:id="4"/>
+      <w:bookmarkEnd w:id="3"/>
     </w:p>
     <w:p>
       <w:pPr>
@@ -2519,7 +2668,7 @@
           <w:lang w:val="en-US"/>
         </w:rPr>
       </w:pPr>
-      <w:bookmarkStart w:id="5" w:name="_Toc92339577"/>
+      <w:bookmarkStart w:id="4" w:name="_Toc92368730"/>
       <w:r>
         <w:rPr>
           <w:lang w:val="en-US"/>
@@ -2538,7 +2687,7 @@
         </w:rPr>
         <w:t>Nguồn gốc dữ liệu</w:t>
       </w:r>
-      <w:bookmarkEnd w:id="5"/>
+      <w:bookmarkEnd w:id="4"/>
     </w:p>
     <w:p>
       <w:pPr>
@@ -2564,55 +2713,7 @@
             <w:i/>
             <w:lang w:val="en-US"/>
           </w:rPr>
-          <w:t>https://en.</w:t>
-        </w:r>
-        <w:r>
-          <w:rPr>
-            <w:rStyle w:val="Hyperlink"/>
-            <w:i/>
-            <w:lang w:val="en-US"/>
-          </w:rPr>
-          <w:t>t</w:t>
-        </w:r>
-        <w:r>
-          <w:rPr>
-            <w:rStyle w:val="Hyperlink"/>
-            <w:i/>
-            <w:lang w:val="en-US"/>
-          </w:rPr>
-          <w:t>uti</w:t>
-        </w:r>
-        <w:r>
-          <w:rPr>
-            <w:rStyle w:val="Hyperlink"/>
-            <w:i/>
-            <w:lang w:val="en-US"/>
-          </w:rPr>
-          <w:t>e</w:t>
-        </w:r>
-        <w:r>
-          <w:rPr>
-            <w:rStyle w:val="Hyperlink"/>
-            <w:i/>
-            <w:lang w:val="en-US"/>
-          </w:rPr>
-          <w:t>mpo</w:t>
-        </w:r>
-        <w:r>
-          <w:rPr>
-            <w:rStyle w:val="Hyperlink"/>
-            <w:i/>
-            <w:lang w:val="en-US"/>
-          </w:rPr>
-          <w:t>.</w:t>
-        </w:r>
-        <w:r>
-          <w:rPr>
-            <w:rStyle w:val="Hyperlink"/>
-            <w:i/>
-            <w:lang w:val="en-US"/>
-          </w:rPr>
-          <w:t>net/climate</w:t>
+          <w:t>https://en.tutiempo.net/climate</w:t>
         </w:r>
       </w:hyperlink>
     </w:p>
@@ -2709,12 +2810,13 @@
       </w:r>
       <w:r>
         <w:rPr>
+          <w:noProof/>
           <w:lang w:val="en-US"/>
         </w:rPr>
         <w:drawing>
-          <wp:inline distT="0" distB="0" distL="0" distR="0" wp14:anchorId="2B96B418" wp14:editId="2BD8E8A9">
+          <wp:inline distT="0" distB="0" distL="0" distR="0" wp14:anchorId="2B96B418" wp14:editId="37C65A6E">
             <wp:extent cx="4086433" cy="781050"/>
-            <wp:effectExtent l="0" t="0" r="9525" b="0"/>
+            <wp:effectExtent l="38100" t="38100" r="104775" b="95250"/>
             <wp:docPr id="26" name="Picture 26"/>
             <wp:cNvGraphicFramePr>
               <a:graphicFrameLocks xmlns:a="http://schemas.openxmlformats.org/drawingml/2006/main" noChangeAspect="1"/>
@@ -2740,6 +2842,20 @@
                     <a:prstGeom prst="rect">
                       <a:avLst/>
                     </a:prstGeom>
+                    <a:ln w="3175" cap="sq">
+                      <a:solidFill>
+                        <a:srgbClr val="000000"/>
+                      </a:solidFill>
+                      <a:prstDash val="solid"/>
+                      <a:miter lim="800000"/>
+                    </a:ln>
+                    <a:effectLst>
+                      <a:outerShdw blurRad="50800" dist="38100" dir="2700000" algn="tl" rotWithShape="0">
+                        <a:srgbClr val="000000">
+                          <a:alpha val="43000"/>
+                        </a:srgbClr>
+                      </a:outerShdw>
+                    </a:effectLst>
                   </pic:spPr>
                 </pic:pic>
               </a:graphicData>
@@ -2792,12 +2908,13 @@
       </w:r>
       <w:r>
         <w:rPr>
+          <w:noProof/>
           <w:lang w:val="en-US"/>
         </w:rPr>
         <w:drawing>
-          <wp:inline distT="0" distB="0" distL="0" distR="0" wp14:anchorId="258ADF42" wp14:editId="3BF27AE5">
+          <wp:inline distT="0" distB="0" distL="0" distR="0" wp14:anchorId="258ADF42" wp14:editId="004EB53D">
             <wp:extent cx="4070350" cy="1401139"/>
-            <wp:effectExtent l="0" t="0" r="6350" b="8890"/>
+            <wp:effectExtent l="38100" t="38100" r="101600" b="104140"/>
             <wp:docPr id="25" name="Picture 25"/>
             <wp:cNvGraphicFramePr>
               <a:graphicFrameLocks xmlns:a="http://schemas.openxmlformats.org/drawingml/2006/main" noChangeAspect="1"/>
@@ -2823,6 +2940,20 @@
                     <a:prstGeom prst="rect">
                       <a:avLst/>
                     </a:prstGeom>
+                    <a:ln w="3175" cap="sq">
+                      <a:solidFill>
+                        <a:srgbClr val="000000"/>
+                      </a:solidFill>
+                      <a:prstDash val="solid"/>
+                      <a:miter lim="800000"/>
+                    </a:ln>
+                    <a:effectLst>
+                      <a:outerShdw blurRad="50800" dist="38100" dir="2700000" algn="tl" rotWithShape="0">
+                        <a:srgbClr val="000000">
+                          <a:alpha val="43000"/>
+                        </a:srgbClr>
+                      </a:outerShdw>
+                    </a:effectLst>
                   </pic:spPr>
                 </pic:pic>
               </a:graphicData>
@@ -2888,12 +3019,13 @@
       </w:r>
       <w:r>
         <w:rPr>
+          <w:noProof/>
           <w:lang w:val="en-US"/>
         </w:rPr>
         <w:drawing>
-          <wp:inline distT="0" distB="0" distL="0" distR="0" wp14:anchorId="32ED44FF" wp14:editId="7DDA96E4">
+          <wp:inline distT="0" distB="0" distL="0" distR="0" wp14:anchorId="32ED44FF" wp14:editId="1B511EEF">
             <wp:extent cx="4131586" cy="2139950"/>
-            <wp:effectExtent l="0" t="0" r="2540" b="0"/>
+            <wp:effectExtent l="38100" t="38100" r="97790" b="88900"/>
             <wp:docPr id="24" name="Picture 24"/>
             <wp:cNvGraphicFramePr>
               <a:graphicFrameLocks xmlns:a="http://schemas.openxmlformats.org/drawingml/2006/main" noChangeAspect="1"/>
@@ -2919,6 +3051,20 @@
                     <a:prstGeom prst="rect">
                       <a:avLst/>
                     </a:prstGeom>
+                    <a:ln w="3175" cap="sq">
+                      <a:solidFill>
+                        <a:srgbClr val="000000"/>
+                      </a:solidFill>
+                      <a:prstDash val="solid"/>
+                      <a:miter lim="800000"/>
+                    </a:ln>
+                    <a:effectLst>
+                      <a:outerShdw blurRad="50800" dist="38100" dir="2700000" algn="tl" rotWithShape="0">
+                        <a:srgbClr val="000000">
+                          <a:alpha val="43000"/>
+                        </a:srgbClr>
+                      </a:outerShdw>
+                    </a:effectLst>
                   </pic:spPr>
                 </pic:pic>
               </a:graphicData>
@@ -2972,12 +3118,13 @@
       </w:r>
       <w:r>
         <w:rPr>
+          <w:noProof/>
           <w:lang w:val="en-US"/>
         </w:rPr>
         <w:drawing>
-          <wp:inline distT="0" distB="0" distL="0" distR="0" wp14:anchorId="2ABC26F8" wp14:editId="4AD5579E">
+          <wp:inline distT="0" distB="0" distL="0" distR="0" wp14:anchorId="2ABC26F8" wp14:editId="72228FFA">
             <wp:extent cx="4051300" cy="2817298"/>
-            <wp:effectExtent l="0" t="0" r="6350" b="2540"/>
+            <wp:effectExtent l="38100" t="38100" r="101600" b="97790"/>
             <wp:docPr id="23" name="Picture 23"/>
             <wp:cNvGraphicFramePr>
               <a:graphicFrameLocks xmlns:a="http://schemas.openxmlformats.org/drawingml/2006/main" noChangeAspect="1"/>
@@ -3003,6 +3150,20 @@
                     <a:prstGeom prst="rect">
                       <a:avLst/>
                     </a:prstGeom>
+                    <a:ln w="3175" cap="sq">
+                      <a:solidFill>
+                        <a:srgbClr val="000000"/>
+                      </a:solidFill>
+                      <a:prstDash val="solid"/>
+                      <a:miter lim="800000"/>
+                    </a:ln>
+                    <a:effectLst>
+                      <a:outerShdw blurRad="50800" dist="38100" dir="2700000" algn="tl" rotWithShape="0">
+                        <a:srgbClr val="000000">
+                          <a:alpha val="43000"/>
+                        </a:srgbClr>
+                      </a:outerShdw>
+                    </a:effectLst>
                   </pic:spPr>
                 </pic:pic>
               </a:graphicData>
@@ -3055,12 +3216,13 @@
       </w:r>
       <w:r>
         <w:rPr>
+          <w:noProof/>
           <w:lang w:val="en-US"/>
         </w:rPr>
         <w:drawing>
-          <wp:inline distT="0" distB="0" distL="0" distR="0" wp14:anchorId="68B8A274" wp14:editId="275E11D0">
+          <wp:inline distT="0" distB="0" distL="0" distR="0" wp14:anchorId="68B8A274" wp14:editId="15030CF0">
             <wp:extent cx="4051300" cy="994646"/>
-            <wp:effectExtent l="0" t="0" r="6350" b="0"/>
+            <wp:effectExtent l="38100" t="38100" r="101600" b="91440"/>
             <wp:docPr id="1" name="Picture 1"/>
             <wp:cNvGraphicFramePr>
               <a:graphicFrameLocks xmlns:a="http://schemas.openxmlformats.org/drawingml/2006/main" noChangeAspect="1"/>
@@ -3086,6 +3248,20 @@
                     <a:prstGeom prst="rect">
                       <a:avLst/>
                     </a:prstGeom>
+                    <a:ln w="3175" cap="sq">
+                      <a:solidFill>
+                        <a:srgbClr val="000000"/>
+                      </a:solidFill>
+                      <a:prstDash val="solid"/>
+                      <a:miter lim="800000"/>
+                    </a:ln>
+                    <a:effectLst>
+                      <a:outerShdw blurRad="50800" dist="38100" dir="2700000" algn="tl" rotWithShape="0">
+                        <a:srgbClr val="000000">
+                          <a:alpha val="43000"/>
+                        </a:srgbClr>
+                      </a:outerShdw>
+                    </a:effectLst>
                   </pic:spPr>
                 </pic:pic>
               </a:graphicData>
@@ -3126,12 +3302,13 @@
       </w:r>
       <w:r>
         <w:rPr>
+          <w:noProof/>
           <w:lang w:val="en-US"/>
         </w:rPr>
         <w:drawing>
-          <wp:inline distT="0" distB="0" distL="0" distR="0" wp14:anchorId="61096628" wp14:editId="49EA025C">
+          <wp:inline distT="0" distB="0" distL="0" distR="0" wp14:anchorId="61096628" wp14:editId="50EBDB35">
             <wp:extent cx="4521200" cy="2054345"/>
-            <wp:effectExtent l="0" t="0" r="0" b="3175"/>
+            <wp:effectExtent l="38100" t="38100" r="88900" b="98425"/>
             <wp:docPr id="27" name="Picture 27"/>
             <wp:cNvGraphicFramePr>
               <a:graphicFrameLocks xmlns:a="http://schemas.openxmlformats.org/drawingml/2006/main" noChangeAspect="1"/>
@@ -3157,6 +3334,20 @@
                     <a:prstGeom prst="rect">
                       <a:avLst/>
                     </a:prstGeom>
+                    <a:ln w="3175" cap="sq">
+                      <a:solidFill>
+                        <a:srgbClr val="000000"/>
+                      </a:solidFill>
+                      <a:prstDash val="solid"/>
+                      <a:miter lim="800000"/>
+                    </a:ln>
+                    <a:effectLst>
+                      <a:outerShdw blurRad="50800" dist="38100" dir="2700000" algn="tl" rotWithShape="0">
+                        <a:srgbClr val="000000">
+                          <a:alpha val="43000"/>
+                        </a:srgbClr>
+                      </a:outerShdw>
+                    </a:effectLst>
                   </pic:spPr>
                 </pic:pic>
               </a:graphicData>
@@ -3198,12 +3389,13 @@
       </w:r>
       <w:r>
         <w:rPr>
+          <w:noProof/>
           <w:lang w:val="en-US"/>
         </w:rPr>
         <w:drawing>
-          <wp:inline distT="0" distB="0" distL="0" distR="0" wp14:anchorId="6D287BEE" wp14:editId="78C1404B">
+          <wp:inline distT="0" distB="0" distL="0" distR="0" wp14:anchorId="6D287BEE" wp14:editId="2FF5CA85">
             <wp:extent cx="3562350" cy="2302966"/>
-            <wp:effectExtent l="0" t="0" r="0" b="2540"/>
+            <wp:effectExtent l="38100" t="38100" r="95250" b="97790"/>
             <wp:docPr id="28" name="Picture 28"/>
             <wp:cNvGraphicFramePr>
               <a:graphicFrameLocks xmlns:a="http://schemas.openxmlformats.org/drawingml/2006/main" noChangeAspect="1"/>
@@ -3229,6 +3421,20 @@
                     <a:prstGeom prst="rect">
                       <a:avLst/>
                     </a:prstGeom>
+                    <a:ln w="3175" cap="sq">
+                      <a:solidFill>
+                        <a:srgbClr val="000000"/>
+                      </a:solidFill>
+                      <a:prstDash val="solid"/>
+                      <a:miter lim="800000"/>
+                    </a:ln>
+                    <a:effectLst>
+                      <a:outerShdw blurRad="50800" dist="38100" dir="2700000" algn="tl" rotWithShape="0">
+                        <a:srgbClr val="000000">
+                          <a:alpha val="43000"/>
+                        </a:srgbClr>
+                      </a:outerShdw>
+                    </a:effectLst>
                   </pic:spPr>
                 </pic:pic>
               </a:graphicData>
@@ -3250,7 +3456,7 @@
           <w:lang w:val="en-US"/>
         </w:rPr>
       </w:pPr>
-      <w:bookmarkStart w:id="6" w:name="_Toc92339578"/>
+      <w:bookmarkStart w:id="5" w:name="_Toc92368731"/>
       <w:r>
         <w:rPr>
           <w:lang w:val="en-US"/>
@@ -3263,7 +3469,7 @@
         </w:rPr>
         <w:t>.2. Phương pháp lấy dữ liệu</w:t>
       </w:r>
-      <w:bookmarkEnd w:id="6"/>
+      <w:bookmarkEnd w:id="5"/>
     </w:p>
     <w:p>
       <w:pPr>
@@ -3530,13 +3736,7 @@
         <w:rPr>
           <w:lang w:val="en-US"/>
         </w:rPr>
-        <w:t xml:space="preserve">Đặc biệt, trong quá trình phân tích cấu trúc trang web, nhóm nhận thấy trang có encode một số ô dữ liệu </w:t>
-      </w:r>
-      <w:r>
-        <w:rPr>
-          <w:lang w:val="en-US"/>
-        </w:rPr>
-        <w:t>bằng một html pseudo element và bọc trong thẻ &lt;span&gt;. Ví dụ &lt;td&gt; dưới dây thể hiện số 6.9:</w:t>
+        <w:t>Đặc biệt, trong quá trình phân tích cấu trúc trang web, nhóm nhận thấy trang có encode một số ô dữ liệu bằng một html pseudo element và bọc trong thẻ &lt;span&gt;. Ví dụ &lt;td&gt; dưới dây thể hiện số 6.9:</w:t>
       </w:r>
       <w:r>
         <w:rPr>
@@ -3549,10 +3749,11 @@
           <w:noProof/>
           <w:lang w:val="en-US"/>
         </w:rPr>
+        <w:lastRenderedPageBreak/>
         <w:drawing>
-          <wp:inline distT="0" distB="0" distL="0" distR="0" wp14:anchorId="5C8C96A8" wp14:editId="7DD00A9C">
-            <wp:extent cx="1377950" cy="1271954"/>
-            <wp:effectExtent l="0" t="0" r="0" b="4445"/>
+          <wp:inline distT="0" distB="0" distL="0" distR="0" wp14:anchorId="5C8C96A8" wp14:editId="5377AAAD">
+            <wp:extent cx="1757605" cy="1622405"/>
+            <wp:effectExtent l="38100" t="38100" r="90805" b="92710"/>
             <wp:docPr id="4" name="Picture 4"/>
             <wp:cNvGraphicFramePr>
               <a:graphicFrameLocks xmlns:a="http://schemas.openxmlformats.org/drawingml/2006/main" noChangeAspect="1"/>
@@ -3573,11 +3774,25 @@
                   <pic:spPr>
                     <a:xfrm>
                       <a:off x="0" y="0"/>
-                      <a:ext cx="1377950" cy="1271954"/>
+                      <a:ext cx="1761035" cy="1625571"/>
                     </a:xfrm>
                     <a:prstGeom prst="rect">
                       <a:avLst/>
                     </a:prstGeom>
+                    <a:ln w="3175" cap="sq">
+                      <a:solidFill>
+                        <a:srgbClr val="000000"/>
+                      </a:solidFill>
+                      <a:prstDash val="solid"/>
+                      <a:miter lim="800000"/>
+                    </a:ln>
+                    <a:effectLst>
+                      <a:outerShdw blurRad="50800" dist="38100" dir="2700000" algn="tl" rotWithShape="0">
+                        <a:srgbClr val="000000">
+                          <a:alpha val="43000"/>
+                        </a:srgbClr>
+                      </a:outerShdw>
+                    </a:effectLst>
                   </pic:spPr>
                 </pic:pic>
               </a:graphicData>
@@ -3595,7 +3810,6 @@
         <w:rPr>
           <w:lang w:val="en-US"/>
         </w:rPr>
-        <w:lastRenderedPageBreak/>
         <w:br/>
       </w:r>
       <w:r>
@@ -3604,9 +3818,9 @@
           <w:lang w:val="en-US"/>
         </w:rPr>
         <w:drawing>
-          <wp:inline distT="0" distB="0" distL="0" distR="0" wp14:anchorId="5B3BDA9A" wp14:editId="7AA76E9E">
+          <wp:inline distT="0" distB="0" distL="0" distR="0" wp14:anchorId="5B3BDA9A" wp14:editId="3D26F1C1">
             <wp:extent cx="3804987" cy="1168400"/>
-            <wp:effectExtent l="0" t="0" r="5080" b="0"/>
+            <wp:effectExtent l="38100" t="38100" r="100330" b="88900"/>
             <wp:docPr id="5" name="Picture 5"/>
             <wp:cNvGraphicFramePr>
               <a:graphicFrameLocks xmlns:a="http://schemas.openxmlformats.org/drawingml/2006/main" noChangeAspect="1"/>
@@ -3632,6 +3846,20 @@
                     <a:prstGeom prst="rect">
                       <a:avLst/>
                     </a:prstGeom>
+                    <a:ln w="3175" cap="sq">
+                      <a:solidFill>
+                        <a:srgbClr val="000000"/>
+                      </a:solidFill>
+                      <a:prstDash val="solid"/>
+                      <a:miter lim="800000"/>
+                    </a:ln>
+                    <a:effectLst>
+                      <a:outerShdw blurRad="50800" dist="38100" dir="2700000" algn="tl" rotWithShape="0">
+                        <a:srgbClr val="000000">
+                          <a:alpha val="43000"/>
+                        </a:srgbClr>
+                      </a:outerShdw>
+                    </a:effectLst>
                   </pic:spPr>
                 </pic:pic>
               </a:graphicData>
@@ -3657,9 +3885,9 @@
           <w:lang w:val="en-US"/>
         </w:rPr>
         <w:drawing>
-          <wp:inline distT="0" distB="0" distL="0" distR="0" wp14:anchorId="0A584049" wp14:editId="406538B1">
+          <wp:inline distT="0" distB="0" distL="0" distR="0" wp14:anchorId="0A584049" wp14:editId="5FCFC501">
             <wp:extent cx="3820360" cy="1168400"/>
-            <wp:effectExtent l="0" t="0" r="8890" b="0"/>
+            <wp:effectExtent l="38100" t="38100" r="104140" b="88900"/>
             <wp:docPr id="6" name="Picture 6"/>
             <wp:cNvGraphicFramePr>
               <a:graphicFrameLocks xmlns:a="http://schemas.openxmlformats.org/drawingml/2006/main" noChangeAspect="1"/>
@@ -3685,6 +3913,20 @@
                     <a:prstGeom prst="rect">
                       <a:avLst/>
                     </a:prstGeom>
+                    <a:ln w="3175" cap="sq">
+                      <a:solidFill>
+                        <a:srgbClr val="000000"/>
+                      </a:solidFill>
+                      <a:prstDash val="solid"/>
+                      <a:miter lim="800000"/>
+                    </a:ln>
+                    <a:effectLst>
+                      <a:outerShdw blurRad="50800" dist="38100" dir="2700000" algn="tl" rotWithShape="0">
+                        <a:srgbClr val="000000">
+                          <a:alpha val="43000"/>
+                        </a:srgbClr>
+                      </a:outerShdw>
+                    </a:effectLst>
                   </pic:spPr>
                 </pic:pic>
               </a:graphicData>
@@ -3710,9 +3952,9 @@
           <w:lang w:val="en-US"/>
         </w:rPr>
         <w:drawing>
-          <wp:inline distT="0" distB="0" distL="0" distR="0" wp14:anchorId="49BC95F2" wp14:editId="7905B275">
+          <wp:inline distT="0" distB="0" distL="0" distR="0" wp14:anchorId="49BC95F2" wp14:editId="50EB8E43">
             <wp:extent cx="3804063" cy="1181100"/>
-            <wp:effectExtent l="0" t="0" r="6350" b="0"/>
+            <wp:effectExtent l="38100" t="38100" r="101600" b="95250"/>
             <wp:docPr id="7" name="Picture 7"/>
             <wp:cNvGraphicFramePr>
               <a:graphicFrameLocks xmlns:a="http://schemas.openxmlformats.org/drawingml/2006/main" noChangeAspect="1"/>
@@ -3738,6 +3980,20 @@
                     <a:prstGeom prst="rect">
                       <a:avLst/>
                     </a:prstGeom>
+                    <a:ln w="3175" cap="sq">
+                      <a:solidFill>
+                        <a:srgbClr val="000000"/>
+                      </a:solidFill>
+                      <a:prstDash val="solid"/>
+                      <a:miter lim="800000"/>
+                    </a:ln>
+                    <a:effectLst>
+                      <a:outerShdw blurRad="50800" dist="38100" dir="2700000" algn="tl" rotWithShape="0">
+                        <a:srgbClr val="000000">
+                          <a:alpha val="43000"/>
+                        </a:srgbClr>
+                      </a:outerShdw>
+                    </a:effectLst>
                   </pic:spPr>
                 </pic:pic>
               </a:graphicData>
@@ -3767,13 +4023,7 @@
         <w:rPr>
           <w:lang w:val="en-US"/>
         </w:rPr>
-        <w:t xml:space="preserve"> Nhóm sẽ tiến hành </w:t>
-      </w:r>
-      <w:r>
-        <w:rPr>
-          <w:lang w:val="en-US"/>
-        </w:rPr>
-        <w:t>map các html class sang số được encode tương ứng và xây dựng một bảng decode và lưu trong một biến, sau đó thực hiện thay thế các lớp này bằng contents tương ứng. Ảnh biến chứa bảng decode</w:t>
+        <w:t xml:space="preserve"> Nhóm sẽ tiến hành map các html class sang số được encode tương ứng và xây dựng một bảng decode và lưu trong một biến, sau đó thực hiện thay thế các lớp này bằng contents tương ứng. Ảnh biến chứa bảng decode</w:t>
       </w:r>
       <w:r>
         <w:rPr>
@@ -3792,6 +4042,7 @@
           <w:noProof/>
           <w:lang w:val="en-US"/>
         </w:rPr>
+        <w:lastRenderedPageBreak/>
         <w:drawing>
           <wp:inline distT="0" distB="0" distL="0" distR="0" wp14:anchorId="53A24B1D" wp14:editId="020EC2D0">
             <wp:extent cx="3746500" cy="2318943"/>
@@ -3850,7 +4101,6 @@
         <w:rPr>
           <w:lang w:val="en-US"/>
         </w:rPr>
-        <w:lastRenderedPageBreak/>
         <w:t>Sau khi tiền xử lý và chuẩn hóa về file csv, ta có ví</w:t>
       </w:r>
       <w:r>
@@ -3879,6 +4129,7 @@
       </w:r>
       <w:r>
         <w:rPr>
+          <w:noProof/>
           <w:lang w:val="en-US"/>
         </w:rPr>
         <w:drawing>
@@ -3976,6 +4227,7 @@
       </w:r>
       <w:r>
         <w:rPr>
+          <w:noProof/>
           <w:lang w:val="en-US"/>
         </w:rPr>
         <w:drawing>
@@ -4029,7 +4281,7 @@
           <w:lang w:val="en-US"/>
         </w:rPr>
       </w:pPr>
-      <w:bookmarkStart w:id="7" w:name="_Toc92339579"/>
+      <w:bookmarkStart w:id="6" w:name="_Toc92368732"/>
       <w:r>
         <w:rPr>
           <w:lang w:val="en-US"/>
@@ -4042,7 +4294,7 @@
         </w:rPr>
         <w:t>.3. Kết quả thu được</w:t>
       </w:r>
-      <w:bookmarkEnd w:id="7"/>
+      <w:bookmarkEnd w:id="6"/>
     </w:p>
     <w:p>
       <w:pPr>
@@ -4107,13 +4359,13 @@
       </w:r>
       <w:r>
         <w:rPr>
-          <w:lang w:val="en-US"/>
-        </w:rPr>
-        <w:lastRenderedPageBreak/>
+          <w:noProof/>
+          <w:lang w:val="en-US"/>
+        </w:rPr>
         <w:drawing>
-          <wp:inline distT="0" distB="0" distL="0" distR="0" wp14:anchorId="3116AA96" wp14:editId="64DBF4EF">
-            <wp:extent cx="2161855" cy="2959100"/>
-            <wp:effectExtent l="0" t="0" r="0" b="0"/>
+          <wp:inline distT="0" distB="0" distL="0" distR="0" wp14:anchorId="3116AA96" wp14:editId="78B08038">
+            <wp:extent cx="2758027" cy="3775126"/>
+            <wp:effectExtent l="133350" t="114300" r="118745" b="168275"/>
             <wp:docPr id="33" name="Picture 33"/>
             <wp:cNvGraphicFramePr>
               <a:graphicFrameLocks xmlns:a="http://schemas.openxmlformats.org/drawingml/2006/main" noChangeAspect="1"/>
@@ -4134,11 +4386,41 @@
                   <pic:spPr>
                     <a:xfrm>
                       <a:off x="0" y="0"/>
-                      <a:ext cx="2165284" cy="2963793"/>
+                      <a:ext cx="2764213" cy="3783594"/>
                     </a:xfrm>
                     <a:prstGeom prst="rect">
                       <a:avLst/>
                     </a:prstGeom>
+                    <a:solidFill>
+                      <a:srgbClr val="FFFFFF">
+                        <a:shade val="85000"/>
+                      </a:srgbClr>
+                    </a:solidFill>
+                    <a:ln w="88900" cap="sq">
+                      <a:solidFill>
+                        <a:srgbClr val="FFFFFF"/>
+                      </a:solidFill>
+                      <a:miter lim="800000"/>
+                    </a:ln>
+                    <a:effectLst>
+                      <a:outerShdw blurRad="55000" dist="18000" dir="5400000" algn="tl" rotWithShape="0">
+                        <a:srgbClr val="000000">
+                          <a:alpha val="40000"/>
+                        </a:srgbClr>
+                      </a:outerShdw>
+                    </a:effectLst>
+                    <a:scene3d>
+                      <a:camera prst="orthographicFront"/>
+                      <a:lightRig rig="twoPt" dir="t">
+                        <a:rot lat="0" lon="0" rev="7200000"/>
+                      </a:lightRig>
+                    </a:scene3d>
+                    <a:sp3d>
+                      <a:bevelT w="25400" h="19050"/>
+                      <a:contourClr>
+                        <a:srgbClr val="FFFFFF"/>
+                      </a:contourClr>
+                    </a:sp3d>
                   </pic:spPr>
                 </pic:pic>
               </a:graphicData>
@@ -4186,7 +4468,7 @@
           <w:lang w:val="en-US"/>
         </w:rPr>
       </w:pPr>
-      <w:bookmarkStart w:id="8" w:name="_Toc92339580"/>
+      <w:bookmarkStart w:id="7" w:name="_Toc92368733"/>
       <w:r>
         <w:rPr>
           <w:lang w:val="en-US"/>
@@ -4205,12 +4487,50 @@
           <w:lang w:val="en-US"/>
         </w:rPr>
         <w:t>LƯU TRỮ DỮ LIỆU</w:t>
+      </w:r>
+      <w:bookmarkEnd w:id="7"/>
+    </w:p>
+    <w:p>
+      <w:pPr>
+        <w:pStyle w:val="Heading2"/>
+        <w:rPr>
+          <w:lang w:val="en-US"/>
+        </w:rPr>
+      </w:pPr>
+      <w:bookmarkStart w:id="8" w:name="_Toc92368734"/>
+      <w:r>
+        <w:rPr>
+          <w:lang w:val="en-US"/>
+        </w:rPr>
+        <w:t>3.1. Lưu trữ trong Hadoop</w:t>
       </w:r>
       <w:bookmarkEnd w:id="8"/>
     </w:p>
     <w:p>
       <w:pPr>
         <w:spacing w:before="0" w:after="480"/>
+        <w:jc w:val="both"/>
+        <w:rPr>
+          <w:lang w:val="en-US"/>
+        </w:rPr>
+      </w:pPr>
+      <w:r>
+        <w:rPr>
+          <w:lang w:val="en-US"/>
+        </w:rPr>
+        <w:t>Thông tin về cụm Hadoop gồm một namenode và một datanode</w:t>
+      </w:r>
+      <w:r>
+        <w:rPr>
+          <w:lang w:val="en-US"/>
+        </w:rPr>
+        <w:t xml:space="preserve"> (bởi tài nguyên máy tính có hạn, và làm việc online nên nhóm không thể triển khai thêm)</w:t>
+      </w:r>
+    </w:p>
+    <w:p>
+      <w:pPr>
+        <w:spacing w:before="0" w:after="480"/>
+        <w:jc w:val="both"/>
         <w:rPr>
           <w:rFonts w:eastAsiaTheme="majorEastAsia" w:cstheme="majorBidi"/>
           <w:b/>
@@ -4222,44 +4542,68 @@
       </w:pPr>
       <w:r>
         <w:rPr>
-          <w:lang w:val="en-US"/>
-        </w:rPr>
-        <w:br w:type="page"/>
+          <w:rFonts w:eastAsiaTheme="majorEastAsia" w:cstheme="majorBidi"/>
+          <w:b/>
+          <w:bCs/>
+          <w:noProof/>
+          <w:sz w:val="32"/>
+          <w:szCs w:val="28"/>
+          <w:lang w:val="en-US"/>
+        </w:rPr>
+        <w:drawing>
+          <wp:inline distT="0" distB="0" distL="0" distR="0" wp14:anchorId="4586DEDD" wp14:editId="37000388">
+            <wp:extent cx="5943600" cy="3344545"/>
+            <wp:effectExtent l="0" t="0" r="0" b="8255"/>
+            <wp:docPr id="2" name="Hình ảnh 2" descr="Ảnh có chứa văn bản&#10;&#10;Mô tả được tạo tự động"/>
+            <wp:cNvGraphicFramePr>
+              <a:graphicFrameLocks xmlns:a="http://schemas.openxmlformats.org/drawingml/2006/main" noChangeAspect="1"/>
+            </wp:cNvGraphicFramePr>
+            <a:graphic xmlns:a="http://schemas.openxmlformats.org/drawingml/2006/main">
+              <a:graphicData uri="http://schemas.openxmlformats.org/drawingml/2006/picture">
+                <pic:pic xmlns:pic="http://schemas.openxmlformats.org/drawingml/2006/picture">
+                  <pic:nvPicPr>
+                    <pic:cNvPr id="2" name="Hình ảnh 2" descr="Ảnh có chứa văn bản&#10;&#10;Mô tả được tạo tự động"/>
+                    <pic:cNvPicPr>
+                      <a:picLocks noChangeAspect="1" noChangeArrowheads="1"/>
+                    </pic:cNvPicPr>
+                  </pic:nvPicPr>
+                  <pic:blipFill>
+                    <a:blip r:embed="rId31" cstate="print">
+                      <a:extLst>
+                        <a:ext uri="{28A0092B-C50C-407E-A947-70E740481C1C}">
+                          <a14:useLocalDpi xmlns:a14="http://schemas.microsoft.com/office/drawing/2010/main" val="0"/>
+                        </a:ext>
+                      </a:extLst>
+                    </a:blip>
+                    <a:srcRect/>
+                    <a:stretch>
+                      <a:fillRect/>
+                    </a:stretch>
+                  </pic:blipFill>
+                  <pic:spPr bwMode="auto">
+                    <a:xfrm>
+                      <a:off x="0" y="0"/>
+                      <a:ext cx="5943600" cy="3344545"/>
+                    </a:xfrm>
+                    <a:prstGeom prst="rect">
+                      <a:avLst/>
+                    </a:prstGeom>
+                    <a:noFill/>
+                    <a:ln>
+                      <a:noFill/>
+                    </a:ln>
+                  </pic:spPr>
+                </pic:pic>
+              </a:graphicData>
+            </a:graphic>
+          </wp:inline>
+        </w:drawing>
       </w:r>
     </w:p>
     <w:p>
       <w:pPr>
-        <w:pStyle w:val="Heading1"/>
-        <w:jc w:val="center"/>
-        <w:rPr>
-          <w:lang w:val="en-US"/>
-        </w:rPr>
-      </w:pPr>
-      <w:bookmarkStart w:id="9" w:name="_Toc92339581"/>
-      <w:r>
-        <w:rPr>
-          <w:lang w:val="en-US"/>
-        </w:rPr>
-        <w:lastRenderedPageBreak/>
-        <w:t xml:space="preserve">CHƯƠNG </w:t>
-      </w:r>
-      <w:r>
-        <w:rPr>
-          <w:lang w:val="en-US"/>
-        </w:rPr>
-        <w:t>4</w:t>
-      </w:r>
-      <w:r>
-        <w:rPr>
-          <w:lang w:val="en-US"/>
-        </w:rPr>
-        <w:t>. XỬ LÝ DỮ LIỆU</w:t>
-      </w:r>
-      <w:bookmarkEnd w:id="9"/>
-    </w:p>
-    <w:p>
-      <w:pPr>
         <w:spacing w:before="0" w:after="480"/>
+        <w:jc w:val="both"/>
         <w:rPr>
           <w:rFonts w:eastAsiaTheme="majorEastAsia" w:cstheme="majorBidi"/>
           <w:b/>
@@ -4271,40 +4615,262 @@
       </w:pPr>
       <w:r>
         <w:rPr>
-          <w:lang w:val="en-US"/>
-        </w:rPr>
-        <w:br w:type="page"/>
+          <w:rFonts w:eastAsiaTheme="majorEastAsia" w:cstheme="majorBidi"/>
+          <w:b/>
+          <w:bCs/>
+          <w:noProof/>
+          <w:sz w:val="32"/>
+          <w:szCs w:val="28"/>
+          <w:lang w:val="en-US"/>
+        </w:rPr>
+        <w:lastRenderedPageBreak/>
+        <w:drawing>
+          <wp:inline distT="0" distB="0" distL="0" distR="0" wp14:anchorId="75F0EA08" wp14:editId="6148FAEC">
+            <wp:extent cx="5943600" cy="3344545"/>
+            <wp:effectExtent l="0" t="0" r="0" b="8255"/>
+            <wp:docPr id="3" name="Hình ảnh 3"/>
+            <wp:cNvGraphicFramePr>
+              <a:graphicFrameLocks xmlns:a="http://schemas.openxmlformats.org/drawingml/2006/main" noChangeAspect="1"/>
+            </wp:cNvGraphicFramePr>
+            <a:graphic xmlns:a="http://schemas.openxmlformats.org/drawingml/2006/main">
+              <a:graphicData uri="http://schemas.openxmlformats.org/drawingml/2006/picture">
+                <pic:pic xmlns:pic="http://schemas.openxmlformats.org/drawingml/2006/picture">
+                  <pic:nvPicPr>
+                    <pic:cNvPr id="0" name="Picture 3"/>
+                    <pic:cNvPicPr>
+                      <a:picLocks noChangeAspect="1" noChangeArrowheads="1"/>
+                    </pic:cNvPicPr>
+                  </pic:nvPicPr>
+                  <pic:blipFill>
+                    <a:blip r:embed="rId32" cstate="print">
+                      <a:extLst>
+                        <a:ext uri="{28A0092B-C50C-407E-A947-70E740481C1C}">
+                          <a14:useLocalDpi xmlns:a14="http://schemas.microsoft.com/office/drawing/2010/main" val="0"/>
+                        </a:ext>
+                      </a:extLst>
+                    </a:blip>
+                    <a:srcRect/>
+                    <a:stretch>
+                      <a:fillRect/>
+                    </a:stretch>
+                  </pic:blipFill>
+                  <pic:spPr bwMode="auto">
+                    <a:xfrm>
+                      <a:off x="0" y="0"/>
+                      <a:ext cx="5943600" cy="3344545"/>
+                    </a:xfrm>
+                    <a:prstGeom prst="rect">
+                      <a:avLst/>
+                    </a:prstGeom>
+                    <a:noFill/>
+                    <a:ln>
+                      <a:noFill/>
+                    </a:ln>
+                  </pic:spPr>
+                </pic:pic>
+              </a:graphicData>
+            </a:graphic>
+          </wp:inline>
+        </w:drawing>
       </w:r>
     </w:p>
     <w:p>
       <w:pPr>
-        <w:pStyle w:val="Heading1"/>
-        <w:jc w:val="center"/>
-        <w:rPr>
-          <w:lang w:val="en-US"/>
-        </w:rPr>
-      </w:pPr>
-      <w:bookmarkStart w:id="10" w:name="_Toc92339582"/>
+        <w:spacing w:before="0" w:after="480"/>
+        <w:jc w:val="both"/>
+        <w:rPr>
+          <w:rFonts w:eastAsiaTheme="majorEastAsia" w:cstheme="majorBidi"/>
+          <w:szCs w:val="26"/>
+          <w:lang w:val="en-US"/>
+        </w:rPr>
+      </w:pPr>
+      <w:r>
+        <w:rPr>
+          <w:rFonts w:eastAsiaTheme="majorEastAsia" w:cstheme="majorBidi"/>
+          <w:szCs w:val="26"/>
+          <w:lang w:val="en-US"/>
+        </w:rPr>
+        <w:t>Dữ liệu được lưu vào cụm Hadoop</w:t>
+      </w:r>
+      <w:r>
+        <w:rPr>
+          <w:rFonts w:ascii="Segoe UI Emoji" w:eastAsia="Segoe UI Emoji" w:hAnsi="Segoe UI Emoji" w:cs="Segoe UI Emoji"/>
+          <w:szCs w:val="26"/>
+          <w:lang w:val="en-US"/>
+        </w:rPr>
+        <w:t xml:space="preserve"> (d</w:t>
+      </w:r>
+      <w:r>
+        <w:rPr>
+          <w:rFonts w:ascii="Calibri" w:eastAsia="Segoe UI Emoji" w:hAnsi="Calibri" w:cs="Calibri"/>
+          <w:szCs w:val="26"/>
+          <w:lang w:val="en-US"/>
+        </w:rPr>
+        <w:t>ữ liệu chưa phải final</w:t>
+      </w:r>
+      <w:r>
+        <w:rPr>
+          <w:rFonts w:ascii="Segoe UI Emoji" w:eastAsia="Segoe UI Emoji" w:hAnsi="Segoe UI Emoji" w:cs="Segoe UI Emoji"/>
+          <w:szCs w:val="26"/>
+          <w:lang w:val="en-US"/>
+        </w:rPr>
+        <w:t>)</w:t>
+      </w:r>
+    </w:p>
+    <w:p>
+      <w:pPr>
+        <w:spacing w:before="0" w:after="480"/>
+        <w:jc w:val="both"/>
+        <w:rPr>
+          <w:rFonts w:eastAsiaTheme="majorEastAsia" w:cstheme="majorBidi"/>
+          <w:szCs w:val="26"/>
+          <w:lang w:val="en-US"/>
+        </w:rPr>
+      </w:pPr>
+      <w:r>
+        <w:rPr>
+          <w:rFonts w:eastAsiaTheme="majorEastAsia" w:cstheme="majorBidi"/>
+          <w:noProof/>
+          <w:szCs w:val="26"/>
+          <w:lang w:val="en-US"/>
+        </w:rPr>
+        <w:drawing>
+          <wp:inline distT="0" distB="0" distL="0" distR="0" wp14:anchorId="79A6AA41" wp14:editId="497EC3C2">
+            <wp:extent cx="5943600" cy="3344545"/>
+            <wp:effectExtent l="0" t="0" r="0" b="8255"/>
+            <wp:docPr id="9" name="Hình ảnh 9"/>
+            <wp:cNvGraphicFramePr>
+              <a:graphicFrameLocks xmlns:a="http://schemas.openxmlformats.org/drawingml/2006/main" noChangeAspect="1"/>
+            </wp:cNvGraphicFramePr>
+            <a:graphic xmlns:a="http://schemas.openxmlformats.org/drawingml/2006/main">
+              <a:graphicData uri="http://schemas.openxmlformats.org/drawingml/2006/picture">
+                <pic:pic xmlns:pic="http://schemas.openxmlformats.org/drawingml/2006/picture">
+                  <pic:nvPicPr>
+                    <pic:cNvPr id="0" name="Picture 5"/>
+                    <pic:cNvPicPr>
+                      <a:picLocks noChangeAspect="1" noChangeArrowheads="1"/>
+                    </pic:cNvPicPr>
+                  </pic:nvPicPr>
+                  <pic:blipFill>
+                    <a:blip r:embed="rId33" cstate="print">
+                      <a:extLst>
+                        <a:ext uri="{28A0092B-C50C-407E-A947-70E740481C1C}">
+                          <a14:useLocalDpi xmlns:a14="http://schemas.microsoft.com/office/drawing/2010/main" val="0"/>
+                        </a:ext>
+                      </a:extLst>
+                    </a:blip>
+                    <a:srcRect/>
+                    <a:stretch>
+                      <a:fillRect/>
+                    </a:stretch>
+                  </pic:blipFill>
+                  <pic:spPr bwMode="auto">
+                    <a:xfrm>
+                      <a:off x="0" y="0"/>
+                      <a:ext cx="5943600" cy="3344545"/>
+                    </a:xfrm>
+                    <a:prstGeom prst="rect">
+                      <a:avLst/>
+                    </a:prstGeom>
+                    <a:noFill/>
+                    <a:ln>
+                      <a:noFill/>
+                    </a:ln>
+                  </pic:spPr>
+                </pic:pic>
+              </a:graphicData>
+            </a:graphic>
+          </wp:inline>
+        </w:drawing>
+      </w:r>
+    </w:p>
+    <w:p>
+      <w:pPr>
+        <w:pStyle w:val="Heading2"/>
+        <w:rPr>
+          <w:lang w:val="en-US"/>
+        </w:rPr>
+      </w:pPr>
+      <w:bookmarkStart w:id="9" w:name="_Toc92368735"/>
       <w:r>
         <w:rPr>
           <w:lang w:val="en-US"/>
         </w:rPr>
         <w:lastRenderedPageBreak/>
-        <w:t xml:space="preserve">CHƯƠNG </w:t>
-      </w:r>
-      <w:r>
-        <w:rPr>
-          <w:lang w:val="en-US"/>
-        </w:rPr>
-        <w:t>5</w:t>
-      </w:r>
-      <w:r>
-        <w:rPr>
-          <w:lang w:val="en-US"/>
-        </w:rPr>
-        <w:t>. TRỰC QUAN HÓA DỮ LIỆU</w:t>
-      </w:r>
-      <w:bookmarkEnd w:id="10"/>
+        <w:t>3.2. Lưu trữ trong ElasticSearch</w:t>
+      </w:r>
+      <w:bookmarkEnd w:id="9"/>
+    </w:p>
+    <w:p>
+      <w:pPr>
+        <w:rPr>
+          <w:lang w:val="en-US"/>
+        </w:rPr>
+      </w:pPr>
+      <w:r>
+        <w:rPr>
+          <w:noProof/>
+          <w:lang w:val="en-US"/>
+        </w:rPr>
+        <w:drawing>
+          <wp:inline distT="0" distB="0" distL="0" distR="0" wp14:anchorId="7A4E2641" wp14:editId="6681E484">
+            <wp:extent cx="5943600" cy="3237865"/>
+            <wp:effectExtent l="38100" t="38100" r="95250" b="95885"/>
+            <wp:docPr id="12" name="Hình ảnh 12" descr="Ảnh có chứa văn bản, máy tính, trong nhà, máy tính xách tay&#10;&#10;Mô tả được tạo tự động"/>
+            <wp:cNvGraphicFramePr>
+              <a:graphicFrameLocks xmlns:a="http://schemas.openxmlformats.org/drawingml/2006/main" noChangeAspect="1"/>
+            </wp:cNvGraphicFramePr>
+            <a:graphic xmlns:a="http://schemas.openxmlformats.org/drawingml/2006/main">
+              <a:graphicData uri="http://schemas.openxmlformats.org/drawingml/2006/picture">
+                <pic:pic xmlns:pic="http://schemas.openxmlformats.org/drawingml/2006/picture">
+                  <pic:nvPicPr>
+                    <pic:cNvPr id="12" name="Hình ảnh 12" descr="Ảnh có chứa văn bản, máy tính, trong nhà, máy tính xách tay&#10;&#10;Mô tả được tạo tự động"/>
+                    <pic:cNvPicPr>
+                      <a:picLocks noChangeAspect="1" noChangeArrowheads="1"/>
+                    </pic:cNvPicPr>
+                  </pic:nvPicPr>
+                  <pic:blipFill>
+                    <a:blip r:embed="rId34" cstate="print">
+                      <a:extLst>
+                        <a:ext uri="{28A0092B-C50C-407E-A947-70E740481C1C}">
+                          <a14:useLocalDpi xmlns:a14="http://schemas.microsoft.com/office/drawing/2010/main" val="0"/>
+                        </a:ext>
+                      </a:extLst>
+                    </a:blip>
+                    <a:srcRect/>
+                    <a:stretch>
+                      <a:fillRect/>
+                    </a:stretch>
+                  </pic:blipFill>
+                  <pic:spPr bwMode="auto">
+                    <a:xfrm>
+                      <a:off x="0" y="0"/>
+                      <a:ext cx="5943600" cy="3237865"/>
+                    </a:xfrm>
+                    <a:prstGeom prst="rect">
+                      <a:avLst/>
+                    </a:prstGeom>
+                    <a:ln w="6350" cap="sq">
+                      <a:solidFill>
+                        <a:srgbClr val="000000"/>
+                      </a:solidFill>
+                      <a:prstDash val="solid"/>
+                      <a:miter lim="800000"/>
+                    </a:ln>
+                    <a:effectLst>
+                      <a:outerShdw blurRad="50800" dist="38100" dir="2700000" algn="tl" rotWithShape="0">
+                        <a:srgbClr val="000000">
+                          <a:alpha val="43000"/>
+                        </a:srgbClr>
+                      </a:outerShdw>
+                    </a:effectLst>
+                  </pic:spPr>
+                </pic:pic>
+              </a:graphicData>
+            </a:graphic>
+          </wp:inline>
+        </w:drawing>
+      </w:r>
     </w:p>
     <w:p>
       <w:pPr>
@@ -4333,7 +4899,7 @@
           <w:lang w:val="en-US"/>
         </w:rPr>
       </w:pPr>
-      <w:bookmarkStart w:id="11" w:name="_Toc92339583"/>
+      <w:bookmarkStart w:id="10" w:name="_Toc92368736"/>
       <w:r>
         <w:rPr>
           <w:lang w:val="en-US"/>
@@ -4345,30 +4911,319 @@
         <w:rPr>
           <w:lang w:val="en-US"/>
         </w:rPr>
-        <w:t>6</w:t>
-      </w:r>
-      <w:r>
-        <w:rPr>
-          <w:lang w:val="en-US"/>
-        </w:rPr>
-        <w:t xml:space="preserve">. </w:t>
-      </w:r>
-      <w:r>
-        <w:rPr>
-          <w:lang w:val="en-US"/>
-        </w:rPr>
-        <w:t>TỔNG KẾT, KẾT LUẬN VÀ ĐÁNH GIÁ</w:t>
+        <w:t>4</w:t>
+      </w:r>
+      <w:r>
+        <w:rPr>
+          <w:lang w:val="en-US"/>
+        </w:rPr>
+        <w:t>. XỬ LÝ DỮ LIỆU</w:t>
+      </w:r>
+      <w:bookmarkEnd w:id="10"/>
+    </w:p>
+    <w:p>
+      <w:pPr>
+        <w:spacing w:before="0" w:after="480"/>
+        <w:rPr>
+          <w:lang w:val="en-US"/>
+        </w:rPr>
+      </w:pPr>
+      <w:r>
+        <w:rPr>
+          <w:lang w:val="en-US"/>
+        </w:rPr>
+        <w:t>Cụm Spark gồm 1 master và 1 worker:</w:t>
+      </w:r>
+    </w:p>
+    <w:p>
+      <w:pPr>
+        <w:spacing w:before="0" w:after="480"/>
+        <w:rPr>
+          <w:rFonts w:eastAsiaTheme="majorEastAsia" w:cstheme="majorBidi"/>
+          <w:b/>
+          <w:bCs/>
+          <w:sz w:val="32"/>
+          <w:szCs w:val="28"/>
+          <w:lang w:val="en-US"/>
+        </w:rPr>
+      </w:pPr>
+      <w:r>
+        <w:rPr>
+          <w:rFonts w:eastAsiaTheme="majorEastAsia" w:cstheme="majorBidi"/>
+          <w:b/>
+          <w:bCs/>
+          <w:noProof/>
+          <w:sz w:val="32"/>
+          <w:szCs w:val="28"/>
+          <w:lang w:val="en-US"/>
+        </w:rPr>
+        <w:drawing>
+          <wp:inline distT="0" distB="0" distL="0" distR="0" wp14:anchorId="5CBCE251" wp14:editId="51FB4E6F">
+            <wp:extent cx="5943600" cy="3344545"/>
+            <wp:effectExtent l="38100" t="38100" r="95250" b="103505"/>
+            <wp:docPr id="10" name="Hình ảnh 10" descr="Ảnh có chứa văn bản&#10;&#10;Mô tả được tạo tự động"/>
+            <wp:cNvGraphicFramePr>
+              <a:graphicFrameLocks xmlns:a="http://schemas.openxmlformats.org/drawingml/2006/main" noChangeAspect="1"/>
+            </wp:cNvGraphicFramePr>
+            <a:graphic xmlns:a="http://schemas.openxmlformats.org/drawingml/2006/main">
+              <a:graphicData uri="http://schemas.openxmlformats.org/drawingml/2006/picture">
+                <pic:pic xmlns:pic="http://schemas.openxmlformats.org/drawingml/2006/picture">
+                  <pic:nvPicPr>
+                    <pic:cNvPr id="10" name="Hình ảnh 10" descr="Ảnh có chứa văn bản&#10;&#10;Mô tả được tạo tự động"/>
+                    <pic:cNvPicPr>
+                      <a:picLocks noChangeAspect="1" noChangeArrowheads="1"/>
+                    </pic:cNvPicPr>
+                  </pic:nvPicPr>
+                  <pic:blipFill>
+                    <a:blip r:embed="rId35" cstate="print">
+                      <a:extLst>
+                        <a:ext uri="{28A0092B-C50C-407E-A947-70E740481C1C}">
+                          <a14:useLocalDpi xmlns:a14="http://schemas.microsoft.com/office/drawing/2010/main" val="0"/>
+                        </a:ext>
+                      </a:extLst>
+                    </a:blip>
+                    <a:srcRect/>
+                    <a:stretch>
+                      <a:fillRect/>
+                    </a:stretch>
+                  </pic:blipFill>
+                  <pic:spPr bwMode="auto">
+                    <a:xfrm>
+                      <a:off x="0" y="0"/>
+                      <a:ext cx="5943600" cy="3344545"/>
+                    </a:xfrm>
+                    <a:prstGeom prst="rect">
+                      <a:avLst/>
+                    </a:prstGeom>
+                    <a:ln w="3175" cap="sq">
+                      <a:solidFill>
+                        <a:srgbClr val="000000"/>
+                      </a:solidFill>
+                      <a:prstDash val="solid"/>
+                      <a:miter lim="800000"/>
+                    </a:ln>
+                    <a:effectLst>
+                      <a:outerShdw blurRad="50800" dist="38100" dir="2700000" algn="tl" rotWithShape="0">
+                        <a:srgbClr val="000000">
+                          <a:alpha val="43000"/>
+                        </a:srgbClr>
+                      </a:outerShdw>
+                    </a:effectLst>
+                  </pic:spPr>
+                </pic:pic>
+              </a:graphicData>
+            </a:graphic>
+          </wp:inline>
+        </w:drawing>
+      </w:r>
+    </w:p>
+    <w:p>
+      <w:pPr>
+        <w:spacing w:before="0" w:after="480"/>
+        <w:rPr>
+          <w:rFonts w:eastAsiaTheme="majorEastAsia" w:cstheme="majorBidi"/>
+          <w:szCs w:val="26"/>
+          <w:lang w:val="en-US"/>
+        </w:rPr>
+      </w:pPr>
+      <w:r>
+        <w:rPr>
+          <w:rFonts w:eastAsiaTheme="majorEastAsia" w:cstheme="majorBidi"/>
+          <w:szCs w:val="26"/>
+          <w:lang w:val="en-US"/>
+        </w:rPr>
+        <w:t>Thông tin các job đang chạy:</w:t>
+      </w:r>
+    </w:p>
+    <w:p>
+      <w:pPr>
+        <w:spacing w:before="0" w:after="480"/>
+        <w:rPr>
+          <w:rFonts w:eastAsiaTheme="majorEastAsia" w:cstheme="majorBidi"/>
+          <w:szCs w:val="26"/>
+          <w:lang w:val="en-US"/>
+        </w:rPr>
+      </w:pPr>
+      <w:r>
+        <w:rPr>
+          <w:rFonts w:eastAsiaTheme="majorEastAsia" w:cstheme="majorBidi"/>
+          <w:noProof/>
+          <w:szCs w:val="26"/>
+          <w:lang w:val="en-US"/>
+        </w:rPr>
+        <w:lastRenderedPageBreak/>
+        <w:drawing>
+          <wp:inline distT="0" distB="0" distL="0" distR="0" wp14:anchorId="3051C1E3" wp14:editId="4F9FA959">
+            <wp:extent cx="5943600" cy="3344545"/>
+            <wp:effectExtent l="38100" t="38100" r="95250" b="103505"/>
+            <wp:docPr id="11" name="Hình ảnh 11" descr="Ảnh có chứa bàn&#10;&#10;Mô tả được tạo tự động"/>
+            <wp:cNvGraphicFramePr>
+              <a:graphicFrameLocks xmlns:a="http://schemas.openxmlformats.org/drawingml/2006/main" noChangeAspect="1"/>
+            </wp:cNvGraphicFramePr>
+            <a:graphic xmlns:a="http://schemas.openxmlformats.org/drawingml/2006/main">
+              <a:graphicData uri="http://schemas.openxmlformats.org/drawingml/2006/picture">
+                <pic:pic xmlns:pic="http://schemas.openxmlformats.org/drawingml/2006/picture">
+                  <pic:nvPicPr>
+                    <pic:cNvPr id="11" name="Hình ảnh 11" descr="Ảnh có chứa bàn&#10;&#10;Mô tả được tạo tự động"/>
+                    <pic:cNvPicPr>
+                      <a:picLocks noChangeAspect="1" noChangeArrowheads="1"/>
+                    </pic:cNvPicPr>
+                  </pic:nvPicPr>
+                  <pic:blipFill>
+                    <a:blip r:embed="rId36" cstate="print">
+                      <a:extLst>
+                        <a:ext uri="{28A0092B-C50C-407E-A947-70E740481C1C}">
+                          <a14:useLocalDpi xmlns:a14="http://schemas.microsoft.com/office/drawing/2010/main" val="0"/>
+                        </a:ext>
+                      </a:extLst>
+                    </a:blip>
+                    <a:srcRect/>
+                    <a:stretch>
+                      <a:fillRect/>
+                    </a:stretch>
+                  </pic:blipFill>
+                  <pic:spPr bwMode="auto">
+                    <a:xfrm>
+                      <a:off x="0" y="0"/>
+                      <a:ext cx="5943600" cy="3344545"/>
+                    </a:xfrm>
+                    <a:prstGeom prst="rect">
+                      <a:avLst/>
+                    </a:prstGeom>
+                    <a:ln w="3175" cap="sq">
+                      <a:solidFill>
+                        <a:srgbClr val="000000"/>
+                      </a:solidFill>
+                      <a:prstDash val="solid"/>
+                      <a:miter lim="800000"/>
+                    </a:ln>
+                    <a:effectLst>
+                      <a:outerShdw blurRad="50800" dist="38100" dir="2700000" algn="tl" rotWithShape="0">
+                        <a:srgbClr val="000000">
+                          <a:alpha val="43000"/>
+                        </a:srgbClr>
+                      </a:outerShdw>
+                    </a:effectLst>
+                  </pic:spPr>
+                </pic:pic>
+              </a:graphicData>
+            </a:graphic>
+          </wp:inline>
+        </w:drawing>
+      </w:r>
+    </w:p>
+    <w:p>
+      <w:pPr>
+        <w:spacing w:before="0" w:after="480"/>
+        <w:rPr>
+          <w:rFonts w:eastAsiaTheme="majorEastAsia" w:cstheme="majorBidi"/>
+          <w:b/>
+          <w:bCs/>
+          <w:sz w:val="32"/>
+          <w:szCs w:val="28"/>
+          <w:lang w:val="en-US"/>
+        </w:rPr>
+      </w:pPr>
+      <w:r>
+        <w:rPr>
+          <w:lang w:val="en-US"/>
+        </w:rPr>
+        <w:br w:type="page"/>
+      </w:r>
+    </w:p>
+    <w:p>
+      <w:pPr>
+        <w:pStyle w:val="Heading1"/>
+        <w:jc w:val="center"/>
+        <w:rPr>
+          <w:lang w:val="en-US"/>
+        </w:rPr>
+      </w:pPr>
+      <w:bookmarkStart w:id="11" w:name="_Toc92368737"/>
+      <w:r>
+        <w:rPr>
+          <w:lang w:val="en-US"/>
+        </w:rPr>
+        <w:lastRenderedPageBreak/>
+        <w:t xml:space="preserve">CHƯƠNG </w:t>
+      </w:r>
+      <w:r>
+        <w:rPr>
+          <w:lang w:val="en-US"/>
+        </w:rPr>
+        <w:t>5</w:t>
+      </w:r>
+      <w:r>
+        <w:rPr>
+          <w:lang w:val="en-US"/>
+        </w:rPr>
+        <w:t>. TRỰC QUAN HÓA DỮ LIỆU</w:t>
       </w:r>
       <w:bookmarkEnd w:id="11"/>
     </w:p>
     <w:p>
       <w:pPr>
+        <w:spacing w:before="0" w:after="480"/>
+        <w:rPr>
+          <w:rFonts w:eastAsiaTheme="majorEastAsia" w:cstheme="majorBidi"/>
+          <w:b/>
+          <w:bCs/>
+          <w:sz w:val="32"/>
+          <w:szCs w:val="28"/>
+          <w:lang w:val="en-US"/>
+        </w:rPr>
+      </w:pPr>
+      <w:r>
+        <w:rPr>
+          <w:lang w:val="en-US"/>
+        </w:rPr>
+        <w:br w:type="page"/>
+      </w:r>
+    </w:p>
+    <w:p>
+      <w:pPr>
+        <w:pStyle w:val="Heading1"/>
+        <w:jc w:val="center"/>
+        <w:rPr>
+          <w:lang w:val="en-US"/>
+        </w:rPr>
+      </w:pPr>
+      <w:bookmarkStart w:id="12" w:name="_Toc92368738"/>
+      <w:r>
+        <w:rPr>
+          <w:lang w:val="en-US"/>
+        </w:rPr>
+        <w:lastRenderedPageBreak/>
+        <w:t xml:space="preserve">CHƯƠNG </w:t>
+      </w:r>
+      <w:r>
+        <w:rPr>
+          <w:lang w:val="en-US"/>
+        </w:rPr>
+        <w:t>6</w:t>
+      </w:r>
+      <w:r>
+        <w:rPr>
+          <w:lang w:val="en-US"/>
+        </w:rPr>
+        <w:t xml:space="preserve">. </w:t>
+      </w:r>
+      <w:r>
+        <w:rPr>
+          <w:lang w:val="en-US"/>
+        </w:rPr>
+        <w:t>TỔNG KẾT, KẾT LUẬN VÀ ĐÁNH GIÁ</w:t>
+      </w:r>
+      <w:bookmarkEnd w:id="12"/>
+    </w:p>
+    <w:p>
+      <w:pPr>
         <w:pStyle w:val="Heading2"/>
         <w:rPr>
           <w:lang w:val="en-US"/>
         </w:rPr>
       </w:pPr>
-      <w:bookmarkStart w:id="12" w:name="_Toc92339584"/>
+      <w:bookmarkStart w:id="13" w:name="_Toc92368739"/>
       <w:r>
         <w:rPr>
           <w:lang w:val="en-US"/>
@@ -4393,7 +5248,7 @@
         </w:rPr>
         <w:t>công việc của các thành viên và đánh giá</w:t>
       </w:r>
-      <w:bookmarkEnd w:id="12"/>
+      <w:bookmarkEnd w:id="13"/>
     </w:p>
     <w:tbl>
       <w:tblPr>
@@ -5699,7 +6554,7 @@
           <w:lang w:val="en-US"/>
         </w:rPr>
       </w:pPr>
-      <w:bookmarkStart w:id="13" w:name="_Toc92339585"/>
+      <w:bookmarkStart w:id="14" w:name="_Toc92368740"/>
       <w:r>
         <w:rPr>
           <w:lang w:val="en-US"/>
@@ -5712,7 +6567,7 @@
         </w:rPr>
         <w:t>.2. Những kết quả thu được</w:t>
       </w:r>
-      <w:bookmarkEnd w:id="13"/>
+      <w:bookmarkEnd w:id="14"/>
     </w:p>
     <w:p>
       <w:pPr>
@@ -5747,19 +6602,7 @@
         <w:rPr>
           <w:lang w:val="en-US"/>
         </w:rPr>
-        <w:t>Cải thiện kĩ năng giao tiếp và làm việc nhóm (cùng cài đặt môi trường, fix bugs, c</w:t>
-      </w:r>
-      <w:r>
-        <w:rPr>
-          <w:lang w:val="en-US"/>
-        </w:rPr>
-        <w:t>ấu hình</w:t>
-      </w:r>
-      <w:r>
-        <w:rPr>
-          <w:lang w:val="en-US"/>
-        </w:rPr>
-        <w:t>, ...)</w:t>
+        <w:t>Cải thiện kĩ năng giao tiếp và làm việc nhóm (cùng cài đặt môi trường, fix bugs, cấu hình, ...)</w:t>
       </w:r>
     </w:p>
     <w:p>
@@ -5901,7 +6744,7 @@
           <w:lang w:val="en-US"/>
         </w:rPr>
       </w:pPr>
-      <w:bookmarkStart w:id="14" w:name="_Toc92339586"/>
+      <w:bookmarkStart w:id="15" w:name="_Toc92368741"/>
       <w:r>
         <w:rPr>
           <w:lang w:val="en-US"/>
@@ -5914,7 +6757,7 @@
         </w:rPr>
         <w:t>.3. Khó khăn</w:t>
       </w:r>
-      <w:bookmarkEnd w:id="14"/>
+      <w:bookmarkEnd w:id="15"/>
     </w:p>
     <w:p>
       <w:pPr>
@@ -5945,6 +6788,14 @@
         </w:rPr>
         <w:t xml:space="preserve"> trở ngại lớn nhất</w:t>
       </w:r>
+      <w:r>
+        <w:rPr>
+          <w:lang w:val="en-US"/>
+        </w:rPr>
+        <w:t>, khiến nhóm không triển khai được đầy đủ các thành phần trong hệ thống và các máy thường xuyên bị treo (khi chạy các tiến trình nặng như Elasticsearch)</w:t>
+      </w:r>
+      <w:bookmarkStart w:id="16" w:name="_GoBack"/>
+      <w:bookmarkEnd w:id="16"/>
     </w:p>
     <w:p>
       <w:pPr>
@@ -6009,6 +6860,7 @@
         <w:rPr>
           <w:lang w:val="en-US"/>
         </w:rPr>
+        <w:lastRenderedPageBreak/>
         <w:t>Việc cài đặt môi trường đôi khi còn nhiều khó khăn vì thiếu kinh nghiệm</w:t>
       </w:r>
       <w:r>
@@ -6038,7 +6890,7 @@
           <w:lang w:val="en-US"/>
         </w:rPr>
       </w:pPr>
-      <w:bookmarkStart w:id="15" w:name="_Toc92339587"/>
+      <w:bookmarkStart w:id="17" w:name="_Toc92368742"/>
       <w:r>
         <w:rPr>
           <w:lang w:val="en-US"/>
@@ -6052,7 +6904,7 @@
         </w:rPr>
         <w:t>ÀI LIỆU THAM KHẢO</w:t>
       </w:r>
-      <w:bookmarkEnd w:id="15"/>
+      <w:bookmarkEnd w:id="17"/>
     </w:p>
     <w:p>
       <w:pPr>
@@ -6106,7 +6958,7 @@
         </w:rPr>
         <w:t xml:space="preserve">Spark documentation. </w:t>
       </w:r>
-      <w:hyperlink r:id="rId31" w:history="1">
+      <w:hyperlink r:id="rId37" w:history="1">
         <w:r>
           <w:rPr>
             <w:rStyle w:val="Hyperlink"/>
@@ -6135,7 +6987,7 @@
         </w:rPr>
         <w:t xml:space="preserve">Hadoop documentation. </w:t>
       </w:r>
-      <w:hyperlink r:id="rId32" w:history="1">
+      <w:hyperlink r:id="rId38" w:history="1">
         <w:r>
           <w:rPr>
             <w:rStyle w:val="Hyperlink"/>
@@ -6170,7 +7022,7 @@
         </w:rPr>
         <w:t xml:space="preserve"> </w:t>
       </w:r>
-      <w:hyperlink r:id="rId33" w:history="1">
+      <w:hyperlink r:id="rId39" w:history="1">
         <w:r>
           <w:rPr>
             <w:rStyle w:val="Hyperlink"/>
@@ -6199,7 +7051,7 @@
         </w:rPr>
         <w:t xml:space="preserve">Elastic documentation. </w:t>
       </w:r>
-      <w:hyperlink r:id="rId34" w:history="1">
+      <w:hyperlink r:id="rId40" w:history="1">
         <w:r>
           <w:rPr>
             <w:rStyle w:val="Hyperlink"/>
@@ -6228,7 +7080,7 @@
         </w:rPr>
         <w:t xml:space="preserve">Pandas documentation. </w:t>
       </w:r>
-      <w:hyperlink r:id="rId35" w:history="1">
+      <w:hyperlink r:id="rId41" w:history="1">
         <w:r>
           <w:rPr>
             <w:rStyle w:val="Hyperlink"/>
@@ -6257,7 +7109,7 @@
         </w:rPr>
         <w:t xml:space="preserve">BeautifulSoup documentation. </w:t>
       </w:r>
-      <w:hyperlink r:id="rId36" w:history="1">
+      <w:hyperlink r:id="rId42" w:history="1">
         <w:r>
           <w:rPr>
             <w:rStyle w:val="Hyperlink"/>
@@ -6269,9 +7121,9 @@
       </w:hyperlink>
     </w:p>
     <w:sectPr>
-      <w:headerReference w:type="even" r:id="rId37"/>
-      <w:headerReference w:type="default" r:id="rId38"/>
-      <w:footerReference w:type="default" r:id="rId39"/>
+      <w:headerReference w:type="even" r:id="rId43"/>
+      <w:headerReference w:type="default" r:id="rId44"/>
+      <w:footerReference w:type="default" r:id="rId45"/>
       <w:pgSz w:w="12240" w:h="15840"/>
       <w:pgMar w:top="1440" w:right="1440" w:bottom="1440" w:left="1440" w:header="709" w:footer="709" w:gutter="0"/>
       <w:cols w:space="708"/>
@@ -6345,7 +7197,7 @@
           <w:rPr>
             <w:noProof/>
           </w:rPr>
-          <w:t>2</w:t>
+          <w:t>18</w:t>
         </w:r>
         <w:r>
           <w:rPr>
@@ -13003,522 +13855,6 @@
 </w:styles>
 </file>
 
-<file path=word/glossary/document.xml><?xml version="1.0" encoding="utf-8"?>
-<w:glossaryDocument xmlns:wpc="http://schemas.microsoft.com/office/word/2010/wordprocessingCanvas" xmlns:mc="http://schemas.openxmlformats.org/markup-compatibility/2006" xmlns:o="urn:schemas-microsoft-com:office:office" xmlns:r="http://schemas.openxmlformats.org/officeDocument/2006/relationships" xmlns:m="http://schemas.openxmlformats.org/officeDocument/2006/math" xmlns:v="urn:schemas-microsoft-com:vml" xmlns:wp14="http://schemas.microsoft.com/office/word/2010/wordprocessingDrawing" xmlns:wp="http://schemas.openxmlformats.org/drawingml/2006/wordprocessingDrawing" xmlns:w10="urn:schemas-microsoft-com:office:word" xmlns:w="http://schemas.openxmlformats.org/wordprocessingml/2006/main" xmlns:w14="http://schemas.microsoft.com/office/word/2010/wordml" xmlns:wpg="http://schemas.microsoft.com/office/word/2010/wordprocessingGroup" xmlns:wpi="http://schemas.microsoft.com/office/word/2010/wordprocessingInk" xmlns:wne="http://schemas.microsoft.com/office/word/2006/wordml" xmlns:wps="http://schemas.microsoft.com/office/word/2010/wordprocessingShape" mc:Ignorable="w14 wp14"/>
-</file>
-
-<file path=word/glossary/fontTable.xml><?xml version="1.0" encoding="utf-8"?>
-<w:fonts xmlns:mc="http://schemas.openxmlformats.org/markup-compatibility/2006" xmlns:r="http://schemas.openxmlformats.org/officeDocument/2006/relationships" xmlns:w="http://schemas.openxmlformats.org/wordprocessingml/2006/main" xmlns:w14="http://schemas.microsoft.com/office/word/2010/wordml" mc:Ignorable="w14">
-  <w:font w:name="Wingdings">
-    <w:panose1 w:val="05000000000000000000"/>
-    <w:charset w:val="02"/>
-    <w:family w:val="auto"/>
-    <w:pitch w:val="variable"/>
-    <w:sig w:usb0="00000000" w:usb1="10000000" w:usb2="00000000" w:usb3="00000000" w:csb0="80000000" w:csb1="00000000"/>
-  </w:font>
-  <w:font w:name="Times New Roman">
-    <w:panose1 w:val="02020603050405020304"/>
-    <w:charset w:val="00"/>
-    <w:family w:val="roman"/>
-    <w:pitch w:val="variable"/>
-    <w:sig w:usb0="E0002EFF" w:usb1="C000785B" w:usb2="00000009" w:usb3="00000000" w:csb0="000001FF" w:csb1="00000000"/>
-  </w:font>
-  <w:font w:name="Courier New">
-    <w:panose1 w:val="02070309020205020404"/>
-    <w:charset w:val="00"/>
-    <w:family w:val="modern"/>
-    <w:pitch w:val="fixed"/>
-    <w:sig w:usb0="E0002EFF" w:usb1="C0007843" w:usb2="00000009" w:usb3="00000000" w:csb0="000001FF" w:csb1="00000000"/>
-  </w:font>
-  <w:font w:name="Symbol">
-    <w:panose1 w:val="05050102010706020507"/>
-    <w:charset w:val="02"/>
-    <w:family w:val="roman"/>
-    <w:pitch w:val="variable"/>
-    <w:sig w:usb0="00000000" w:usb1="10000000" w:usb2="00000000" w:usb3="00000000" w:csb0="80000000" w:csb1="00000000"/>
-  </w:font>
-  <w:font w:name="Calibri">
-    <w:panose1 w:val="020F0502020204030204"/>
-    <w:charset w:val="00"/>
-    <w:family w:val="swiss"/>
-    <w:pitch w:val="variable"/>
-    <w:sig w:usb0="E4002EFF" w:usb1="C000247B" w:usb2="00000009" w:usb3="00000000" w:csb0="000001FF" w:csb1="00000000"/>
-  </w:font>
-  <w:font w:name="Arial">
-    <w:panose1 w:val="020B0604020202020204"/>
-    <w:charset w:val="00"/>
-    <w:family w:val="swiss"/>
-    <w:pitch w:val="variable"/>
-    <w:sig w:usb0="E0002EFF" w:usb1="C000785B" w:usb2="00000009" w:usb3="00000000" w:csb0="000001FF" w:csb1="00000000"/>
-  </w:font>
-  <w:font w:name="Cambria">
-    <w:panose1 w:val="02040503050406030204"/>
-    <w:charset w:val="00"/>
-    <w:family w:val="roman"/>
-    <w:pitch w:val="variable"/>
-    <w:sig w:usb0="E00006FF" w:usb1="420024FF" w:usb2="02000000" w:usb3="00000000" w:csb0="0000019F" w:csb1="00000000"/>
-  </w:font>
-  <w:font w:name="Tahoma">
-    <w:panose1 w:val="020B0604030504040204"/>
-    <w:charset w:val="00"/>
-    <w:family w:val="swiss"/>
-    <w:pitch w:val="variable"/>
-    <w:sig w:usb0="E1002EFF" w:usb1="C000605B" w:usb2="00000029" w:usb3="00000000" w:csb0="000101FF" w:csb1="00000000"/>
-  </w:font>
-  <w:font w:name="CenturyGothic-Bold">
-    <w:altName w:val="Times New Roman"/>
-    <w:panose1 w:val="00000000000000000000"/>
-    <w:charset w:val="00"/>
-    <w:family w:val="roman"/>
-    <w:notTrueType/>
-    <w:pitch w:val="default"/>
-  </w:font>
-</w:fonts>
-</file>
-
-<file path=word/glossary/settings.xml><?xml version="1.0" encoding="utf-8"?>
-<w:settings xmlns:mc="http://schemas.openxmlformats.org/markup-compatibility/2006" xmlns:o="urn:schemas-microsoft-com:office:office" xmlns:r="http://schemas.openxmlformats.org/officeDocument/2006/relationships" xmlns:m="http://schemas.openxmlformats.org/officeDocument/2006/math" xmlns:v="urn:schemas-microsoft-com:vml" xmlns:w10="urn:schemas-microsoft-com:office:word" xmlns:w="http://schemas.openxmlformats.org/wordprocessingml/2006/main" xmlns:w14="http://schemas.microsoft.com/office/word/2010/wordml" xmlns:sl="http://schemas.openxmlformats.org/schemaLibrary/2006/main" mc:Ignorable="w14">
-  <w:view w:val="normal"/>
-  <w:defaultTabStop w:val="720"/>
-  <w:characterSpacingControl w:val="doNotCompress"/>
-  <w:compat>
-    <w:useFELayout/>
-    <w:compatSetting w:name="compatibilityMode" w:uri="http://schemas.microsoft.com/office/word" w:val="14"/>
-    <w:compatSetting w:name="overrideTableStyleFontSizeAndJustification" w:uri="http://schemas.microsoft.com/office/word" w:val="1"/>
-    <w:compatSetting w:name="enableOpenTypeFeatures" w:uri="http://schemas.microsoft.com/office/word" w:val="1"/>
-    <w:compatSetting w:name="doNotFlipMirrorIndents" w:uri="http://schemas.microsoft.com/office/word" w:val="1"/>
-  </w:compat>
-  <w:rsids>
-    <w:rsidRoot w:val="007A504B"/>
-    <w:rsid w:val="007A504B"/>
-  </w:rsids>
-  <m:mathPr>
-    <m:mathFont m:val="Cambria Math"/>
-    <m:brkBin m:val="before"/>
-    <m:brkBinSub m:val="--"/>
-    <m:smallFrac m:val="0"/>
-    <m:dispDef/>
-    <m:lMargin m:val="0"/>
-    <m:rMargin m:val="0"/>
-    <m:defJc m:val="centerGroup"/>
-    <m:wrapIndent m:val="1440"/>
-    <m:intLim m:val="subSup"/>
-    <m:naryLim m:val="undOvr"/>
-  </m:mathPr>
-  <w:themeFontLang w:val="en-US"/>
-  <w:clrSchemeMapping w:bg1="light1" w:t1="dark1" w:bg2="light2" w:t2="dark2" w:accent1="accent1" w:accent2="accent2" w:accent3="accent3" w:accent4="accent4" w:accent5="accent5" w:accent6="accent6" w:hyperlink="hyperlink" w:followedHyperlink="followedHyperlink"/>
-  <w:decimalSymbol w:val=","/>
-  <w:listSeparator w:val=";"/>
-</w:settings>
-</file>
-
-<file path=word/glossary/styles.xml><?xml version="1.0" encoding="utf-8"?>
-<w:styles xmlns:mc="http://schemas.openxmlformats.org/markup-compatibility/2006" xmlns:r="http://schemas.openxmlformats.org/officeDocument/2006/relationships" xmlns:w="http://schemas.openxmlformats.org/wordprocessingml/2006/main" xmlns:w14="http://schemas.microsoft.com/office/word/2010/wordml" mc:Ignorable="w14">
-  <w:docDefaults>
-    <w:rPrDefault>
-      <w:rPr>
-        <w:rFonts w:asciiTheme="minorHAnsi" w:eastAsiaTheme="minorEastAsia" w:hAnsiTheme="minorHAnsi" w:cstheme="minorBidi"/>
-        <w:sz w:val="22"/>
-        <w:szCs w:val="22"/>
-        <w:lang w:val="en-US" w:eastAsia="en-US" w:bidi="ar-SA"/>
-      </w:rPr>
-    </w:rPrDefault>
-    <w:pPrDefault>
-      <w:pPr>
-        <w:spacing w:after="200" w:line="276" w:lineRule="auto"/>
-      </w:pPr>
-    </w:pPrDefault>
-  </w:docDefaults>
-  <w:latentStyles w:defLockedState="0" w:defUIPriority="99" w:defSemiHidden="1" w:defUnhideWhenUsed="1" w:defQFormat="0" w:count="267">
-    <w:lsdException w:name="Normal" w:semiHidden="0" w:uiPriority="0" w:unhideWhenUsed="0" w:qFormat="1"/>
-    <w:lsdException w:name="heading 1" w:semiHidden="0" w:uiPriority="9" w:unhideWhenUsed="0" w:qFormat="1"/>
-    <w:lsdException w:name="heading 2" w:uiPriority="9" w:qFormat="1"/>
-    <w:lsdException w:name="heading 3" w:uiPriority="9" w:qFormat="1"/>
-    <w:lsdException w:name="heading 4" w:uiPriority="9" w:qFormat="1"/>
-    <w:lsdException w:name="heading 5" w:uiPriority="9" w:qFormat="1"/>
-    <w:lsdException w:name="heading 6" w:uiPriority="9" w:qFormat="1"/>
-    <w:lsdException w:name="heading 7" w:uiPriority="9" w:qFormat="1"/>
-    <w:lsdException w:name="heading 8" w:uiPriority="9" w:qFormat="1"/>
-    <w:lsdException w:name="heading 9" w:uiPriority="9" w:qFormat="1"/>
-    <w:lsdException w:name="toc 1" w:uiPriority="39"/>
-    <w:lsdException w:name="toc 2" w:uiPriority="39"/>
-    <w:lsdException w:name="toc 3" w:uiPriority="39"/>
-    <w:lsdException w:name="toc 4" w:uiPriority="39"/>
-    <w:lsdException w:name="toc 5" w:uiPriority="39"/>
-    <w:lsdException w:name="toc 6" w:uiPriority="39"/>
-    <w:lsdException w:name="toc 7" w:uiPriority="39"/>
-    <w:lsdException w:name="toc 8" w:uiPriority="39"/>
-    <w:lsdException w:name="toc 9" w:uiPriority="39"/>
-    <w:lsdException w:name="caption" w:uiPriority="35" w:qFormat="1"/>
-    <w:lsdException w:name="Title" w:semiHidden="0" w:uiPriority="10" w:unhideWhenUsed="0" w:qFormat="1"/>
-    <w:lsdException w:name="Default Paragraph Font" w:uiPriority="1"/>
-    <w:lsdException w:name="Subtitle" w:semiHidden="0" w:uiPriority="11" w:unhideWhenUsed="0" w:qFormat="1"/>
-    <w:lsdException w:name="Strong" w:semiHidden="0" w:uiPriority="22" w:unhideWhenUsed="0" w:qFormat="1"/>
-    <w:lsdException w:name="Emphasis" w:semiHidden="0" w:uiPriority="20" w:unhideWhenUsed="0" w:qFormat="1"/>
-    <w:lsdException w:name="Table Grid" w:semiHidden="0" w:uiPriority="59" w:unhideWhenUsed="0"/>
-    <w:lsdException w:name="Placeholder Text" w:unhideWhenUsed="0"/>
-    <w:lsdException w:name="No Spacing" w:semiHidden="0" w:uiPriority="1" w:unhideWhenUsed="0" w:qFormat="1"/>
-    <w:lsdException w:name="Light Shading" w:semiHidden="0" w:uiPriority="60" w:unhideWhenUsed="0"/>
-    <w:lsdException w:name="Light List" w:semiHidden="0" w:uiPriority="61" w:unhideWhenUsed="0"/>
-    <w:lsdException w:name="Light Grid" w:semiHidden="0" w:uiPriority="62" w:unhideWhenUsed="0"/>
-    <w:lsdException w:name="Medium Shading 1" w:semiHidden="0" w:uiPriority="63" w:unhideWhenUsed="0"/>
-    <w:lsdException w:name="Medium Shading 2" w:semiHidden="0" w:uiPriority="64" w:unhideWhenUsed="0"/>
-    <w:lsdException w:name="Medium List 1" w:semiHidden="0" w:uiPriority="65" w:unhideWhenUsed="0"/>
-    <w:lsdException w:name="Medium List 2" w:semiHidden="0" w:uiPriority="66" w:unhideWhenUsed="0"/>
-    <w:lsdException w:name="Medium Grid 1" w:semiHidden="0" w:uiPriority="67" w:unhideWhenUsed="0"/>
-    <w:lsdException w:name="Medium Grid 2" w:semiHidden="0" w:uiPriority="68" w:unhideWhenUsed="0"/>
-    <w:lsdException w:name="Medium Grid 3" w:semiHidden="0" w:uiPriority="69" w:unhideWhenUsed="0"/>
-    <w:lsdException w:name="Dark List" w:semiHidden="0" w:uiPriority="70" w:unhideWhenUsed="0"/>
-    <w:lsdException w:name="Colorful Shading" w:semiHidden="0" w:uiPriority="71" w:unhideWhenUsed="0"/>
-    <w:lsdException w:name="Colorful List" w:semiHidden="0" w:uiPriority="72" w:unhideWhenUsed="0"/>
-    <w:lsdException w:name="Colorful Grid" w:semiHidden="0" w:uiPriority="73" w:unhideWhenUsed="0"/>
-    <w:lsdException w:name="Light Shading Accent 1" w:semiHidden="0" w:uiPriority="60" w:unhideWhenUsed="0"/>
-    <w:lsdException w:name="Light List Accent 1" w:semiHidden="0" w:uiPriority="61" w:unhideWhenUsed="0"/>
-    <w:lsdException w:name="Light Grid Accent 1" w:semiHidden="0" w:uiPriority="62" w:unhideWhenUsed="0"/>
-    <w:lsdException w:name="Medium Shading 1 Accent 1" w:semiHidden="0" w:uiPriority="63" w:unhideWhenUsed="0"/>
-    <w:lsdException w:name="Medium Shading 2 Accent 1" w:semiHidden="0" w:uiPriority="64" w:unhideWhenUsed="0"/>
-    <w:lsdException w:name="Medium List 1 Accent 1" w:semiHidden="0" w:uiPriority="65" w:unhideWhenUsed="0"/>
-    <w:lsdException w:name="Revision" w:unhideWhenUsed="0"/>
-    <w:lsdException w:name="List Paragraph" w:semiHidden="0" w:uiPriority="34" w:unhideWhenUsed="0" w:qFormat="1"/>
-    <w:lsdException w:name="Quote" w:semiHidden="0" w:uiPriority="29" w:unhideWhenUsed="0" w:qFormat="1"/>
-    <w:lsdException w:name="Intense Quote" w:semiHidden="0" w:uiPriority="30" w:unhideWhenUsed="0" w:qFormat="1"/>
-    <w:lsdException w:name="Medium List 2 Accent 1" w:semiHidden="0" w:uiPriority="66" w:unhideWhenUsed="0"/>
-    <w:lsdException w:name="Medium Grid 1 Accent 1" w:semiHidden="0" w:uiPriority="67" w:unhideWhenUsed="0"/>
-    <w:lsdException w:name="Medium Grid 2 Accent 1" w:semiHidden="0" w:uiPriority="68" w:unhideWhenUsed="0"/>
-    <w:lsdException w:name="Medium Grid 3 Accent 1" w:semiHidden="0" w:uiPriority="69" w:unhideWhenUsed="0"/>
-    <w:lsdException w:name="Dark List Accent 1" w:semiHidden="0" w:uiPriority="70" w:unhideWhenUsed="0"/>
-    <w:lsdException w:name="Colorful Shading Accent 1" w:semiHidden="0" w:uiPriority="71" w:unhideWhenUsed="0"/>
-    <w:lsdException w:name="Colorful List Accent 1" w:semiHidden="0" w:uiPriority="72" w:unhideWhenUsed="0"/>
-    <w:lsdException w:name="Colorful Grid Accent 1" w:semiHidden="0" w:uiPriority="73" w:unhideWhenUsed="0"/>
-    <w:lsdException w:name="Light Shading Accent 2" w:semiHidden="0" w:uiPriority="60" w:unhideWhenUsed="0"/>
-    <w:lsdException w:name="Light List Accent 2" w:semiHidden="0" w:uiPriority="61" w:unhideWhenUsed="0"/>
-    <w:lsdException w:name="Light Grid Accent 2" w:semiHidden="0" w:uiPriority="62" w:unhideWhenUsed="0"/>
-    <w:lsdException w:name="Medium Shading 1 Accent 2" w:semiHidden="0" w:uiPriority="63" w:unhideWhenUsed="0"/>
-    <w:lsdException w:name="Medium Shading 2 Accent 2" w:semiHidden="0" w:uiPriority="64" w:unhideWhenUsed="0"/>
-    <w:lsdException w:name="Medium List 1 Accent 2" w:semiHidden="0" w:uiPriority="65" w:unhideWhenUsed="0"/>
-    <w:lsdException w:name="Medium List 2 Accent 2" w:semiHidden="0" w:uiPriority="66" w:unhideWhenUsed="0"/>
-    <w:lsdException w:name="Medium Grid 1 Accent 2" w:semiHidden="0" w:uiPriority="67" w:unhideWhenUsed="0"/>
-    <w:lsdException w:name="Medium Grid 2 Accent 2" w:semiHidden="0" w:uiPriority="68" w:unhideWhenUsed="0"/>
-    <w:lsdException w:name="Medium Grid 3 Accent 2" w:semiHidden="0" w:uiPriority="69" w:unhideWhenUsed="0"/>
-    <w:lsdException w:name="Dark List Accent 2" w:semiHidden="0" w:uiPriority="70" w:unhideWhenUsed="0"/>
-    <w:lsdException w:name="Colorful Shading Accent 2" w:semiHidden="0" w:uiPriority="71" w:unhideWhenUsed="0"/>
-    <w:lsdException w:name="Colorful List Accent 2" w:semiHidden="0" w:uiPriority="72" w:unhideWhenUsed="0"/>
-    <w:lsdException w:name="Colorful Grid Accent 2" w:semiHidden="0" w:uiPriority="73" w:unhideWhenUsed="0"/>
-    <w:lsdException w:name="Light Shading Accent 3" w:semiHidden="0" w:uiPriority="60" w:unhideWhenUsed="0"/>
-    <w:lsdException w:name="Light List Accent 3" w:semiHidden="0" w:uiPriority="61" w:unhideWhenUsed="0"/>
-    <w:lsdException w:name="Light Grid Accent 3" w:semiHidden="0" w:uiPriority="62" w:unhideWhenUsed="0"/>
-    <w:lsdException w:name="Medium Shading 1 Accent 3" w:semiHidden="0" w:uiPriority="63" w:unhideWhenUsed="0"/>
-    <w:lsdException w:name="Medium Shading 2 Accent 3" w:semiHidden="0" w:uiPriority="64" w:unhideWhenUsed="0"/>
-    <w:lsdException w:name="Medium List 1 Accent 3" w:semiHidden="0" w:uiPriority="65" w:unhideWhenUsed="0"/>
-    <w:lsdException w:name="Medium List 2 Accent 3" w:semiHidden="0" w:uiPriority="66" w:unhideWhenUsed="0"/>
-    <w:lsdException w:name="Medium Grid 1 Accent 3" w:semiHidden="0" w:uiPriority="67" w:unhideWhenUsed="0"/>
-    <w:lsdException w:name="Medium Grid 2 Accent 3" w:semiHidden="0" w:uiPriority="68" w:unhideWhenUsed="0"/>
-    <w:lsdException w:name="Medium Grid 3 Accent 3" w:semiHidden="0" w:uiPriority="69" w:unhideWhenUsed="0"/>
-    <w:lsdException w:name="Dark List Accent 3" w:semiHidden="0" w:uiPriority="70" w:unhideWhenUsed="0"/>
-    <w:lsdException w:name="Colorful Shading Accent 3" w:semiHidden="0" w:uiPriority="71" w:unhideWhenUsed="0"/>
-    <w:lsdException w:name="Colorful List Accent 3" w:semiHidden="0" w:uiPriority="72" w:unhideWhenUsed="0"/>
-    <w:lsdException w:name="Colorful Grid Accent 3" w:semiHidden="0" w:uiPriority="73" w:unhideWhenUsed="0"/>
-    <w:lsdException w:name="Light Shading Accent 4" w:semiHidden="0" w:uiPriority="60" w:unhideWhenUsed="0"/>
-    <w:lsdException w:name="Light List Accent 4" w:semiHidden="0" w:uiPriority="61" w:unhideWhenUsed="0"/>
-    <w:lsdException w:name="Light Grid Accent 4" w:semiHidden="0" w:uiPriority="62" w:unhideWhenUsed="0"/>
-    <w:lsdException w:name="Medium Shading 1 Accent 4" w:semiHidden="0" w:uiPriority="63" w:unhideWhenUsed="0"/>
-    <w:lsdException w:name="Medium Shading 2 Accent 4" w:semiHidden="0" w:uiPriority="64" w:unhideWhenUsed="0"/>
-    <w:lsdException w:name="Medium List 1 Accent 4" w:semiHidden="0" w:uiPriority="65" w:unhideWhenUsed="0"/>
-    <w:lsdException w:name="Medium List 2 Accent 4" w:semiHidden="0" w:uiPriority="66" w:unhideWhenUsed="0"/>
-    <w:lsdException w:name="Medium Grid 1 Accent 4" w:semiHidden="0" w:uiPriority="67" w:unhideWhenUsed="0"/>
-    <w:lsdException w:name="Medium Grid 2 Accent 4" w:semiHidden="0" w:uiPriority="68" w:unhideWhenUsed="0"/>
-    <w:lsdException w:name="Medium Grid 3 Accent 4" w:semiHidden="0" w:uiPriority="69" w:unhideWhenUsed="0"/>
-    <w:lsdException w:name="Dark List Accent 4" w:semiHidden="0" w:uiPriority="70" w:unhideWhenUsed="0"/>
-    <w:lsdException w:name="Colorful Shading Accent 4" w:semiHidden="0" w:uiPriority="71" w:unhideWhenUsed="0"/>
-    <w:lsdException w:name="Colorful List Accent 4" w:semiHidden="0" w:uiPriority="72" w:unhideWhenUsed="0"/>
-    <w:lsdException w:name="Colorful Grid Accent 4" w:semiHidden="0" w:uiPriority="73" w:unhideWhenUsed="0"/>
-    <w:lsdException w:name="Light Shading Accent 5" w:semiHidden="0" w:uiPriority="60" w:unhideWhenUsed="0"/>
-    <w:lsdException w:name="Light List Accent 5" w:semiHidden="0" w:uiPriority="61" w:unhideWhenUsed="0"/>
-    <w:lsdException w:name="Light Grid Accent 5" w:semiHidden="0" w:uiPriority="62" w:unhideWhenUsed="0"/>
-    <w:lsdException w:name="Medium Shading 1 Accent 5" w:semiHidden="0" w:uiPriority="63" w:unhideWhenUsed="0"/>
-    <w:lsdException w:name="Medium Shading 2 Accent 5" w:semiHidden="0" w:uiPriority="64" w:unhideWhenUsed="0"/>
-    <w:lsdException w:name="Medium List 1 Accent 5" w:semiHidden="0" w:uiPriority="65" w:unhideWhenUsed="0"/>
-    <w:lsdException w:name="Medium List 2 Accent 5" w:semiHidden="0" w:uiPriority="66" w:unhideWhenUsed="0"/>
-    <w:lsdException w:name="Medium Grid 1 Accent 5" w:semiHidden="0" w:uiPriority="67" w:unhideWhenUsed="0"/>
-    <w:lsdException w:name="Medium Grid 2 Accent 5" w:semiHidden="0" w:uiPriority="68" w:unhideWhenUsed="0"/>
-    <w:lsdException w:name="Medium Grid 3 Accent 5" w:semiHidden="0" w:uiPriority="69" w:unhideWhenUsed="0"/>
-    <w:lsdException w:name="Dark List Accent 5" w:semiHidden="0" w:uiPriority="70" w:unhideWhenUsed="0"/>
-    <w:lsdException w:name="Colorful Shading Accent 5" w:semiHidden="0" w:uiPriority="71" w:unhideWhenUsed="0"/>
-    <w:lsdException w:name="Colorful List Accent 5" w:semiHidden="0" w:uiPriority="72" w:unhideWhenUsed="0"/>
-    <w:lsdException w:name="Colorful Grid Accent 5" w:semiHidden="0" w:uiPriority="73" w:unhideWhenUsed="0"/>
-    <w:lsdException w:name="Light Shading Accent 6" w:semiHidden="0" w:uiPriority="60" w:unhideWhenUsed="0"/>
-    <w:lsdException w:name="Light List Accent 6" w:semiHidden="0" w:uiPriority="61" w:unhideWhenUsed="0"/>
-    <w:lsdException w:name="Light Grid Accent 6" w:semiHidden="0" w:uiPriority="62" w:unhideWhenUsed="0"/>
-    <w:lsdException w:name="Medium Shading 1 Accent 6" w:semiHidden="0" w:uiPriority="63" w:unhideWhenUsed="0"/>
-    <w:lsdException w:name="Medium Shading 2 Accent 6" w:semiHidden="0" w:uiPriority="64" w:unhideWhenUsed="0"/>
-    <w:lsdException w:name="Medium List 1 Accent 6" w:semiHidden="0" w:uiPriority="65" w:unhideWhenUsed="0"/>
-    <w:lsdException w:name="Medium List 2 Accent 6" w:semiHidden="0" w:uiPriority="66" w:unhideWhenUsed="0"/>
-    <w:lsdException w:name="Medium Grid 1 Accent 6" w:semiHidden="0" w:uiPriority="67" w:unhideWhenUsed="0"/>
-    <w:lsdException w:name="Medium Grid 2 Accent 6" w:semiHidden="0" w:uiPriority="68" w:unhideWhenUsed="0"/>
-    <w:lsdException w:name="Medium Grid 3 Accent 6" w:semiHidden="0" w:uiPriority="69" w:unhideWhenUsed="0"/>
-    <w:lsdException w:name="Dark List Accent 6" w:semiHidden="0" w:uiPriority="70" w:unhideWhenUsed="0"/>
-    <w:lsdException w:name="Colorful Shading Accent 6" w:semiHidden="0" w:uiPriority="71" w:unhideWhenUsed="0"/>
-    <w:lsdException w:name="Colorful List Accent 6" w:semiHidden="0" w:uiPriority="72" w:unhideWhenUsed="0"/>
-    <w:lsdException w:name="Colorful Grid Accent 6" w:semiHidden="0" w:uiPriority="73" w:unhideWhenUsed="0"/>
-    <w:lsdException w:name="Subtle Emphasis" w:semiHidden="0" w:uiPriority="19" w:unhideWhenUsed="0" w:qFormat="1"/>
-    <w:lsdException w:name="Intense Emphasis" w:semiHidden="0" w:uiPriority="21" w:unhideWhenUsed="0" w:qFormat="1"/>
-    <w:lsdException w:name="Subtle Reference" w:semiHidden="0" w:uiPriority="31" w:unhideWhenUsed="0" w:qFormat="1"/>
-    <w:lsdException w:name="Intense Reference" w:semiHidden="0" w:uiPriority="32" w:unhideWhenUsed="0" w:qFormat="1"/>
-    <w:lsdException w:name="Book Title" w:semiHidden="0" w:uiPriority="33" w:unhideWhenUsed="0" w:qFormat="1"/>
-    <w:lsdException w:name="Bibliography" w:uiPriority="37"/>
-    <w:lsdException w:name="TOC Heading" w:uiPriority="39" w:qFormat="1"/>
-  </w:latentStyles>
-  <w:style w:type="paragraph" w:default="1" w:styleId="Normal">
-    <w:name w:val="Normal"/>
-    <w:qFormat/>
-  </w:style>
-  <w:style w:type="character" w:default="1" w:styleId="DefaultParagraphFont">
-    <w:name w:val="Default Paragraph Font"/>
-    <w:uiPriority w:val="1"/>
-    <w:semiHidden/>
-    <w:unhideWhenUsed/>
-  </w:style>
-  <w:style w:type="table" w:default="1" w:styleId="TableNormal">
-    <w:name w:val="Normal Table"/>
-    <w:uiPriority w:val="99"/>
-    <w:semiHidden/>
-    <w:unhideWhenUsed/>
-    <w:tblPr>
-      <w:tblInd w:w="0" w:type="dxa"/>
-      <w:tblCellMar>
-        <w:top w:w="0" w:type="dxa"/>
-        <w:left w:w="108" w:type="dxa"/>
-        <w:bottom w:w="0" w:type="dxa"/>
-        <w:right w:w="108" w:type="dxa"/>
-      </w:tblCellMar>
-    </w:tblPr>
-  </w:style>
-  <w:style w:type="numbering" w:default="1" w:styleId="NoList">
-    <w:name w:val="No List"/>
-    <w:uiPriority w:val="99"/>
-    <w:semiHidden/>
-    <w:unhideWhenUsed/>
-  </w:style>
-  <w:style w:type="character" w:styleId="PlaceholderText">
-    <w:name w:val="Placeholder Text"/>
-    <w:basedOn w:val="DefaultParagraphFont"/>
-    <w:uiPriority w:val="99"/>
-    <w:semiHidden/>
-    <w:rsid w:val="007A504B"/>
-    <w:rPr>
-      <w:color w:val="808080"/>
-    </w:rPr>
-  </w:style>
-</w:styles>
-</file>
-
-<file path=word/glossary/stylesWithEffects.xml><?xml version="1.0" encoding="utf-8"?>
-<w:styles xmlns:wpc="http://schemas.microsoft.com/office/word/2010/wordprocessingCanvas" xmlns:mc="http://schemas.openxmlformats.org/markup-compatibility/2006" xmlns:o="urn:schemas-microsoft-com:office:office" xmlns:r="http://schemas.openxmlformats.org/officeDocument/2006/relationships" xmlns:m="http://schemas.openxmlformats.org/officeDocument/2006/math" xmlns:v="urn:schemas-microsoft-com:vml" xmlns:wp14="http://schemas.microsoft.com/office/word/2010/wordprocessingDrawing" xmlns:wp="http://schemas.openxmlformats.org/drawingml/2006/wordprocessingDrawing" xmlns:w10="urn:schemas-microsoft-com:office:word" xmlns:w="http://schemas.openxmlformats.org/wordprocessingml/2006/main" xmlns:w14="http://schemas.microsoft.com/office/word/2010/wordml" xmlns:wpg="http://schemas.microsoft.com/office/word/2010/wordprocessingGroup" xmlns:wpi="http://schemas.microsoft.com/office/word/2010/wordprocessingInk" xmlns:wne="http://schemas.microsoft.com/office/word/2006/wordml" xmlns:wps="http://schemas.microsoft.com/office/word/2010/wordprocessingShape" mc:Ignorable="w14 wp14">
-  <w:docDefaults>
-    <w:rPrDefault>
-      <w:rPr>
-        <w:rFonts w:asciiTheme="minorHAnsi" w:eastAsiaTheme="minorEastAsia" w:hAnsiTheme="minorHAnsi" w:cstheme="minorBidi"/>
-        <w:sz w:val="22"/>
-        <w:szCs w:val="22"/>
-        <w:lang w:val="en-US" w:eastAsia="en-US" w:bidi="ar-SA"/>
-      </w:rPr>
-    </w:rPrDefault>
-    <w:pPrDefault>
-      <w:pPr>
-        <w:spacing w:after="200" w:line="276" w:lineRule="auto"/>
-      </w:pPr>
-    </w:pPrDefault>
-  </w:docDefaults>
-  <w:latentStyles w:defLockedState="0" w:defUIPriority="99" w:defSemiHidden="1" w:defUnhideWhenUsed="1" w:defQFormat="0" w:count="267">
-    <w:lsdException w:name="Normal" w:semiHidden="0" w:uiPriority="0" w:unhideWhenUsed="0" w:qFormat="1"/>
-    <w:lsdException w:name="heading 1" w:semiHidden="0" w:uiPriority="9" w:unhideWhenUsed="0" w:qFormat="1"/>
-    <w:lsdException w:name="heading 2" w:uiPriority="9" w:qFormat="1"/>
-    <w:lsdException w:name="heading 3" w:uiPriority="9" w:qFormat="1"/>
-    <w:lsdException w:name="heading 4" w:uiPriority="9" w:qFormat="1"/>
-    <w:lsdException w:name="heading 5" w:uiPriority="9" w:qFormat="1"/>
-    <w:lsdException w:name="heading 6" w:uiPriority="9" w:qFormat="1"/>
-    <w:lsdException w:name="heading 7" w:uiPriority="9" w:qFormat="1"/>
-    <w:lsdException w:name="heading 8" w:uiPriority="9" w:qFormat="1"/>
-    <w:lsdException w:name="heading 9" w:uiPriority="9" w:qFormat="1"/>
-    <w:lsdException w:name="toc 1" w:uiPriority="39"/>
-    <w:lsdException w:name="toc 2" w:uiPriority="39"/>
-    <w:lsdException w:name="toc 3" w:uiPriority="39"/>
-    <w:lsdException w:name="toc 4" w:uiPriority="39"/>
-    <w:lsdException w:name="toc 5" w:uiPriority="39"/>
-    <w:lsdException w:name="toc 6" w:uiPriority="39"/>
-    <w:lsdException w:name="toc 7" w:uiPriority="39"/>
-    <w:lsdException w:name="toc 8" w:uiPriority="39"/>
-    <w:lsdException w:name="toc 9" w:uiPriority="39"/>
-    <w:lsdException w:name="caption" w:uiPriority="35" w:qFormat="1"/>
-    <w:lsdException w:name="Title" w:semiHidden="0" w:uiPriority="10" w:unhideWhenUsed="0" w:qFormat="1"/>
-    <w:lsdException w:name="Default Paragraph Font" w:uiPriority="1"/>
-    <w:lsdException w:name="Subtitle" w:semiHidden="0" w:uiPriority="11" w:unhideWhenUsed="0" w:qFormat="1"/>
-    <w:lsdException w:name="Strong" w:semiHidden="0" w:uiPriority="22" w:unhideWhenUsed="0" w:qFormat="1"/>
-    <w:lsdException w:name="Emphasis" w:semiHidden="0" w:uiPriority="20" w:unhideWhenUsed="0" w:qFormat="1"/>
-    <w:lsdException w:name="Table Grid" w:semiHidden="0" w:uiPriority="59" w:unhideWhenUsed="0"/>
-    <w:lsdException w:name="Placeholder Text" w:unhideWhenUsed="0"/>
-    <w:lsdException w:name="No Spacing" w:semiHidden="0" w:uiPriority="1" w:unhideWhenUsed="0" w:qFormat="1"/>
-    <w:lsdException w:name="Light Shading" w:semiHidden="0" w:uiPriority="60" w:unhideWhenUsed="0"/>
-    <w:lsdException w:name="Light List" w:semiHidden="0" w:uiPriority="61" w:unhideWhenUsed="0"/>
-    <w:lsdException w:name="Light Grid" w:semiHidden="0" w:uiPriority="62" w:unhideWhenUsed="0"/>
-    <w:lsdException w:name="Medium Shading 1" w:semiHidden="0" w:uiPriority="63" w:unhideWhenUsed="0"/>
-    <w:lsdException w:name="Medium Shading 2" w:semiHidden="0" w:uiPriority="64" w:unhideWhenUsed="0"/>
-    <w:lsdException w:name="Medium List 1" w:semiHidden="0" w:uiPriority="65" w:unhideWhenUsed="0"/>
-    <w:lsdException w:name="Medium List 2" w:semiHidden="0" w:uiPriority="66" w:unhideWhenUsed="0"/>
-    <w:lsdException w:name="Medium Grid 1" w:semiHidden="0" w:uiPriority="67" w:unhideWhenUsed="0"/>
-    <w:lsdException w:name="Medium Grid 2" w:semiHidden="0" w:uiPriority="68" w:unhideWhenUsed="0"/>
-    <w:lsdException w:name="Medium Grid 3" w:semiHidden="0" w:uiPriority="69" w:unhideWhenUsed="0"/>
-    <w:lsdException w:name="Dark List" w:semiHidden="0" w:uiPriority="70" w:unhideWhenUsed="0"/>
-    <w:lsdException w:name="Colorful Shading" w:semiHidden="0" w:uiPriority="71" w:unhideWhenUsed="0"/>
-    <w:lsdException w:name="Colorful List" w:semiHidden="0" w:uiPriority="72" w:unhideWhenUsed="0"/>
-    <w:lsdException w:name="Colorful Grid" w:semiHidden="0" w:uiPriority="73" w:unhideWhenUsed="0"/>
-    <w:lsdException w:name="Light Shading Accent 1" w:semiHidden="0" w:uiPriority="60" w:unhideWhenUsed="0"/>
-    <w:lsdException w:name="Light List Accent 1" w:semiHidden="0" w:uiPriority="61" w:unhideWhenUsed="0"/>
-    <w:lsdException w:name="Light Grid Accent 1" w:semiHidden="0" w:uiPriority="62" w:unhideWhenUsed="0"/>
-    <w:lsdException w:name="Medium Shading 1 Accent 1" w:semiHidden="0" w:uiPriority="63" w:unhideWhenUsed="0"/>
-    <w:lsdException w:name="Medium Shading 2 Accent 1" w:semiHidden="0" w:uiPriority="64" w:unhideWhenUsed="0"/>
-    <w:lsdException w:name="Medium List 1 Accent 1" w:semiHidden="0" w:uiPriority="65" w:unhideWhenUsed="0"/>
-    <w:lsdException w:name="Revision" w:unhideWhenUsed="0"/>
-    <w:lsdException w:name="List Paragraph" w:semiHidden="0" w:uiPriority="34" w:unhideWhenUsed="0" w:qFormat="1"/>
-    <w:lsdException w:name="Quote" w:semiHidden="0" w:uiPriority="29" w:unhideWhenUsed="0" w:qFormat="1"/>
-    <w:lsdException w:name="Intense Quote" w:semiHidden="0" w:uiPriority="30" w:unhideWhenUsed="0" w:qFormat="1"/>
-    <w:lsdException w:name="Medium List 2 Accent 1" w:semiHidden="0" w:uiPriority="66" w:unhideWhenUsed="0"/>
-    <w:lsdException w:name="Medium Grid 1 Accent 1" w:semiHidden="0" w:uiPriority="67" w:unhideWhenUsed="0"/>
-    <w:lsdException w:name="Medium Grid 2 Accent 1" w:semiHidden="0" w:uiPriority="68" w:unhideWhenUsed="0"/>
-    <w:lsdException w:name="Medium Grid 3 Accent 1" w:semiHidden="0" w:uiPriority="69" w:unhideWhenUsed="0"/>
-    <w:lsdException w:name="Dark List Accent 1" w:semiHidden="0" w:uiPriority="70" w:unhideWhenUsed="0"/>
-    <w:lsdException w:name="Colorful Shading Accent 1" w:semiHidden="0" w:uiPriority="71" w:unhideWhenUsed="0"/>
-    <w:lsdException w:name="Colorful List Accent 1" w:semiHidden="0" w:uiPriority="72" w:unhideWhenUsed="0"/>
-    <w:lsdException w:name="Colorful Grid Accent 1" w:semiHidden="0" w:uiPriority="73" w:unhideWhenUsed="0"/>
-    <w:lsdException w:name="Light Shading Accent 2" w:semiHidden="0" w:uiPriority="60" w:unhideWhenUsed="0"/>
-    <w:lsdException w:name="Light List Accent 2" w:semiHidden="0" w:uiPriority="61" w:unhideWhenUsed="0"/>
-    <w:lsdException w:name="Light Grid Accent 2" w:semiHidden="0" w:uiPriority="62" w:unhideWhenUsed="0"/>
-    <w:lsdException w:name="Medium Shading 1 Accent 2" w:semiHidden="0" w:uiPriority="63" w:unhideWhenUsed="0"/>
-    <w:lsdException w:name="Medium Shading 2 Accent 2" w:semiHidden="0" w:uiPriority="64" w:unhideWhenUsed="0"/>
-    <w:lsdException w:name="Medium List 1 Accent 2" w:semiHidden="0" w:uiPriority="65" w:unhideWhenUsed="0"/>
-    <w:lsdException w:name="Medium List 2 Accent 2" w:semiHidden="0" w:uiPriority="66" w:unhideWhenUsed="0"/>
-    <w:lsdException w:name="Medium Grid 1 Accent 2" w:semiHidden="0" w:uiPriority="67" w:unhideWhenUsed="0"/>
-    <w:lsdException w:name="Medium Grid 2 Accent 2" w:semiHidden="0" w:uiPriority="68" w:unhideWhenUsed="0"/>
-    <w:lsdException w:name="Medium Grid 3 Accent 2" w:semiHidden="0" w:uiPriority="69" w:unhideWhenUsed="0"/>
-    <w:lsdException w:name="Dark List Accent 2" w:semiHidden="0" w:uiPriority="70" w:unhideWhenUsed="0"/>
-    <w:lsdException w:name="Colorful Shading Accent 2" w:semiHidden="0" w:uiPriority="71" w:unhideWhenUsed="0"/>
-    <w:lsdException w:name="Colorful List Accent 2" w:semiHidden="0" w:uiPriority="72" w:unhideWhenUsed="0"/>
-    <w:lsdException w:name="Colorful Grid Accent 2" w:semiHidden="0" w:uiPriority="73" w:unhideWhenUsed="0"/>
-    <w:lsdException w:name="Light Shading Accent 3" w:semiHidden="0" w:uiPriority="60" w:unhideWhenUsed="0"/>
-    <w:lsdException w:name="Light List Accent 3" w:semiHidden="0" w:uiPriority="61" w:unhideWhenUsed="0"/>
-    <w:lsdException w:name="Light Grid Accent 3" w:semiHidden="0" w:uiPriority="62" w:unhideWhenUsed="0"/>
-    <w:lsdException w:name="Medium Shading 1 Accent 3" w:semiHidden="0" w:uiPriority="63" w:unhideWhenUsed="0"/>
-    <w:lsdException w:name="Medium Shading 2 Accent 3" w:semiHidden="0" w:uiPriority="64" w:unhideWhenUsed="0"/>
-    <w:lsdException w:name="Medium List 1 Accent 3" w:semiHidden="0" w:uiPriority="65" w:unhideWhenUsed="0"/>
-    <w:lsdException w:name="Medium List 2 Accent 3" w:semiHidden="0" w:uiPriority="66" w:unhideWhenUsed="0"/>
-    <w:lsdException w:name="Medium Grid 1 Accent 3" w:semiHidden="0" w:uiPriority="67" w:unhideWhenUsed="0"/>
-    <w:lsdException w:name="Medium Grid 2 Accent 3" w:semiHidden="0" w:uiPriority="68" w:unhideWhenUsed="0"/>
-    <w:lsdException w:name="Medium Grid 3 Accent 3" w:semiHidden="0" w:uiPriority="69" w:unhideWhenUsed="0"/>
-    <w:lsdException w:name="Dark List Accent 3" w:semiHidden="0" w:uiPriority="70" w:unhideWhenUsed="0"/>
-    <w:lsdException w:name="Colorful Shading Accent 3" w:semiHidden="0" w:uiPriority="71" w:unhideWhenUsed="0"/>
-    <w:lsdException w:name="Colorful List Accent 3" w:semiHidden="0" w:uiPriority="72" w:unhideWhenUsed="0"/>
-    <w:lsdException w:name="Colorful Grid Accent 3" w:semiHidden="0" w:uiPriority="73" w:unhideWhenUsed="0"/>
-    <w:lsdException w:name="Light Shading Accent 4" w:semiHidden="0" w:uiPriority="60" w:unhideWhenUsed="0"/>
-    <w:lsdException w:name="Light List Accent 4" w:semiHidden="0" w:uiPriority="61" w:unhideWhenUsed="0"/>
-    <w:lsdException w:name="Light Grid Accent 4" w:semiHidden="0" w:uiPriority="62" w:unhideWhenUsed="0"/>
-    <w:lsdException w:name="Medium Shading 1 Accent 4" w:semiHidden="0" w:uiPriority="63" w:unhideWhenUsed="0"/>
-    <w:lsdException w:name="Medium Shading 2 Accent 4" w:semiHidden="0" w:uiPriority="64" w:unhideWhenUsed="0"/>
-    <w:lsdException w:name="Medium List 1 Accent 4" w:semiHidden="0" w:uiPriority="65" w:unhideWhenUsed="0"/>
-    <w:lsdException w:name="Medium List 2 Accent 4" w:semiHidden="0" w:uiPriority="66" w:unhideWhenUsed="0"/>
-    <w:lsdException w:name="Medium Grid 1 Accent 4" w:semiHidden="0" w:uiPriority="67" w:unhideWhenUsed="0"/>
-    <w:lsdException w:name="Medium Grid 2 Accent 4" w:semiHidden="0" w:uiPriority="68" w:unhideWhenUsed="0"/>
-    <w:lsdException w:name="Medium Grid 3 Accent 4" w:semiHidden="0" w:uiPriority="69" w:unhideWhenUsed="0"/>
-    <w:lsdException w:name="Dark List Accent 4" w:semiHidden="0" w:uiPriority="70" w:unhideWhenUsed="0"/>
-    <w:lsdException w:name="Colorful Shading Accent 4" w:semiHidden="0" w:uiPriority="71" w:unhideWhenUsed="0"/>
-    <w:lsdException w:name="Colorful List Accent 4" w:semiHidden="0" w:uiPriority="72" w:unhideWhenUsed="0"/>
-    <w:lsdException w:name="Colorful Grid Accent 4" w:semiHidden="0" w:uiPriority="73" w:unhideWhenUsed="0"/>
-    <w:lsdException w:name="Light Shading Accent 5" w:semiHidden="0" w:uiPriority="60" w:unhideWhenUsed="0"/>
-    <w:lsdException w:name="Light List Accent 5" w:semiHidden="0" w:uiPriority="61" w:unhideWhenUsed="0"/>
-    <w:lsdException w:name="Light Grid Accent 5" w:semiHidden="0" w:uiPriority="62" w:unhideWhenUsed="0"/>
-    <w:lsdException w:name="Medium Shading 1 Accent 5" w:semiHidden="0" w:uiPriority="63" w:unhideWhenUsed="0"/>
-    <w:lsdException w:name="Medium Shading 2 Accent 5" w:semiHidden="0" w:uiPriority="64" w:unhideWhenUsed="0"/>
-    <w:lsdException w:name="Medium List 1 Accent 5" w:semiHidden="0" w:uiPriority="65" w:unhideWhenUsed="0"/>
-    <w:lsdException w:name="Medium List 2 Accent 5" w:semiHidden="0" w:uiPriority="66" w:unhideWhenUsed="0"/>
-    <w:lsdException w:name="Medium Grid 1 Accent 5" w:semiHidden="0" w:uiPriority="67" w:unhideWhenUsed="0"/>
-    <w:lsdException w:name="Medium Grid 2 Accent 5" w:semiHidden="0" w:uiPriority="68" w:unhideWhenUsed="0"/>
-    <w:lsdException w:name="Medium Grid 3 Accent 5" w:semiHidden="0" w:uiPriority="69" w:unhideWhenUsed="0"/>
-    <w:lsdException w:name="Dark List Accent 5" w:semiHidden="0" w:uiPriority="70" w:unhideWhenUsed="0"/>
-    <w:lsdException w:name="Colorful Shading Accent 5" w:semiHidden="0" w:uiPriority="71" w:unhideWhenUsed="0"/>
-    <w:lsdException w:name="Colorful List Accent 5" w:semiHidden="0" w:uiPriority="72" w:unhideWhenUsed="0"/>
-    <w:lsdException w:name="Colorful Grid Accent 5" w:semiHidden="0" w:uiPriority="73" w:unhideWhenUsed="0"/>
-    <w:lsdException w:name="Light Shading Accent 6" w:semiHidden="0" w:uiPriority="60" w:unhideWhenUsed="0"/>
-    <w:lsdException w:name="Light List Accent 6" w:semiHidden="0" w:uiPriority="61" w:unhideWhenUsed="0"/>
-    <w:lsdException w:name="Light Grid Accent 6" w:semiHidden="0" w:uiPriority="62" w:unhideWhenUsed="0"/>
-    <w:lsdException w:name="Medium Shading 1 Accent 6" w:semiHidden="0" w:uiPriority="63" w:unhideWhenUsed="0"/>
-    <w:lsdException w:name="Medium Shading 2 Accent 6" w:semiHidden="0" w:uiPriority="64" w:unhideWhenUsed="0"/>
-    <w:lsdException w:name="Medium List 1 Accent 6" w:semiHidden="0" w:uiPriority="65" w:unhideWhenUsed="0"/>
-    <w:lsdException w:name="Medium List 2 Accent 6" w:semiHidden="0" w:uiPriority="66" w:unhideWhenUsed="0"/>
-    <w:lsdException w:name="Medium Grid 1 Accent 6" w:semiHidden="0" w:uiPriority="67" w:unhideWhenUsed="0"/>
-    <w:lsdException w:name="Medium Grid 2 Accent 6" w:semiHidden="0" w:uiPriority="68" w:unhideWhenUsed="0"/>
-    <w:lsdException w:name="Medium Grid 3 Accent 6" w:semiHidden="0" w:uiPriority="69" w:unhideWhenUsed="0"/>
-    <w:lsdException w:name="Dark List Accent 6" w:semiHidden="0" w:uiPriority="70" w:unhideWhenUsed="0"/>
-    <w:lsdException w:name="Colorful Shading Accent 6" w:semiHidden="0" w:uiPriority="71" w:unhideWhenUsed="0"/>
-    <w:lsdException w:name="Colorful List Accent 6" w:semiHidden="0" w:uiPriority="72" w:unhideWhenUsed="0"/>
-    <w:lsdException w:name="Colorful Grid Accent 6" w:semiHidden="0" w:uiPriority="73" w:unhideWhenUsed="0"/>
-    <w:lsdException w:name="Subtle Emphasis" w:semiHidden="0" w:uiPriority="19" w:unhideWhenUsed="0" w:qFormat="1"/>
-    <w:lsdException w:name="Intense Emphasis" w:semiHidden="0" w:uiPriority="21" w:unhideWhenUsed="0" w:qFormat="1"/>
-    <w:lsdException w:name="Subtle Reference" w:semiHidden="0" w:uiPriority="31" w:unhideWhenUsed="0" w:qFormat="1"/>
-    <w:lsdException w:name="Intense Reference" w:semiHidden="0" w:uiPriority="32" w:unhideWhenUsed="0" w:qFormat="1"/>
-    <w:lsdException w:name="Book Title" w:semiHidden="0" w:uiPriority="33" w:unhideWhenUsed="0" w:qFormat="1"/>
-    <w:lsdException w:name="Bibliography" w:uiPriority="37"/>
-    <w:lsdException w:name="TOC Heading" w:uiPriority="39" w:qFormat="1"/>
-  </w:latentStyles>
-  <w:style w:type="paragraph" w:default="1" w:styleId="Normal">
-    <w:name w:val="Normal"/>
-    <w:qFormat/>
-  </w:style>
-  <w:style w:type="character" w:default="1" w:styleId="DefaultParagraphFont">
-    <w:name w:val="Default Paragraph Font"/>
-    <w:uiPriority w:val="1"/>
-    <w:semiHidden/>
-    <w:unhideWhenUsed/>
-  </w:style>
-  <w:style w:type="table" w:default="1" w:styleId="TableNormal">
-    <w:name w:val="Normal Table"/>
-    <w:uiPriority w:val="99"/>
-    <w:semiHidden/>
-    <w:unhideWhenUsed/>
-    <w:tblPr>
-      <w:tblInd w:w="0" w:type="dxa"/>
-      <w:tblCellMar>
-        <w:top w:w="0" w:type="dxa"/>
-        <w:left w:w="108" w:type="dxa"/>
-        <w:bottom w:w="0" w:type="dxa"/>
-        <w:right w:w="108" w:type="dxa"/>
-      </w:tblCellMar>
-    </w:tblPr>
-  </w:style>
-  <w:style w:type="numbering" w:default="1" w:styleId="NoList">
-    <w:name w:val="No List"/>
-    <w:uiPriority w:val="99"/>
-    <w:semiHidden/>
-    <w:unhideWhenUsed/>
-  </w:style>
-  <w:style w:type="character" w:styleId="PlaceholderText">
-    <w:name w:val="Placeholder Text"/>
-    <w:basedOn w:val="DefaultParagraphFont"/>
-    <w:uiPriority w:val="99"/>
-    <w:semiHidden/>
-    <w:rsid w:val="007A504B"/>
-    <w:rPr>
-      <w:color w:val="808080"/>
-    </w:rPr>
-  </w:style>
-</w:styles>
-</file>
-
-<file path=word/glossary/webSettings.xml><?xml version="1.0" encoding="utf-8"?>
-<w:webSettings xmlns:mc="http://schemas.openxmlformats.org/markup-compatibility/2006" xmlns:r="http://schemas.openxmlformats.org/officeDocument/2006/relationships" xmlns:w="http://schemas.openxmlformats.org/wordprocessingml/2006/main" xmlns:w14="http://schemas.microsoft.com/office/word/2010/wordml" mc:Ignorable="w14">
-  <w:optimizeForBrowser/>
-  <w:allowPNG/>
-</w:webSettings>
-</file>
-
 <file path=word/theme/theme1.xml><?xml version="1.0" encoding="utf-8"?>
 <a:theme xmlns:a="http://schemas.openxmlformats.org/drawingml/2006/main" name="Office Theme">
   <a:themeElements>
@@ -13820,20 +14156,22 @@
 </file>
 
 <file path=customXml/item3.xml><?xml version="1.0" encoding="utf-8"?>
-<ct:contentTypeSchema xmlns:ct="http://schemas.microsoft.com/office/2006/metadata/contentType" xmlns:ma="http://schemas.microsoft.com/office/2006/metadata/properties/metaAttributes" ct:_="" ma:_="" ma:contentTypeName="Document" ma:contentTypeID="0x01010013267EA44385C645A61F527470A803C6" ma:contentTypeVersion="4" ma:contentTypeDescription="Create a new document." ma:contentTypeScope="" ma:versionID="a0332a19d0daa207e9ea60bdb99fdd2d">
-  <xsd:schema xmlns:xsd="http://www.w3.org/2001/XMLSchema" xmlns:xs="http://www.w3.org/2001/XMLSchema" xmlns:p="http://schemas.microsoft.com/office/2006/metadata/properties" xmlns:ns2="fafca14e-5926-4aba-b21c-859abbd99a94" xmlns:ns3="c0b09c89-4db7-4272-96b1-7857f8178130" targetNamespace="http://schemas.microsoft.com/office/2006/metadata/properties" ma:root="true" ma:fieldsID="d5a058079d54755818e713894434f7e1" ns2:_="" ns3:_="">
-    <xsd:import namespace="fafca14e-5926-4aba-b21c-859abbd99a94"/>
-    <xsd:import namespace="c0b09c89-4db7-4272-96b1-7857f8178130"/>
+<ct:contentTypeSchema xmlns:ct="http://schemas.microsoft.com/office/2006/metadata/contentType" xmlns:ma="http://schemas.microsoft.com/office/2006/metadata/properties/metaAttributes" ct:_="" ma:_="" ma:contentTypeName="Document" ma:contentTypeID="0x0101004AB97ACF3D4C3947A651ED46BC5E2D70" ma:contentTypeVersion="6" ma:contentTypeDescription="Create a new document." ma:contentTypeScope="" ma:versionID="889692b9873a64d5d03d20171ae2db35">
+  <xsd:schema xmlns:xsd="http://www.w3.org/2001/XMLSchema" xmlns:xs="http://www.w3.org/2001/XMLSchema" xmlns:p="http://schemas.microsoft.com/office/2006/metadata/properties" xmlns:ns2="686d785d-8579-4421-a11b-9825e658610e" xmlns:ns3="0cd27f38-2525-46c9-92b7-6a3ba91ba510" targetNamespace="http://schemas.microsoft.com/office/2006/metadata/properties" ma:root="true" ma:fieldsID="c19cf209f46abcc114416c5cf79bad3a" ns2:_="" ns3:_="">
+    <xsd:import namespace="686d785d-8579-4421-a11b-9825e658610e"/>
+    <xsd:import namespace="0cd27f38-2525-46c9-92b7-6a3ba91ba510"/>
     <xsd:element name="properties">
       <xsd:complexType>
         <xsd:sequence>
           <xsd:element name="documentManagement">
             <xsd:complexType>
               <xsd:all>
-                <xsd:element ref="ns2:SharedWithUsers" minOccurs="0"/>
-                <xsd:element ref="ns2:SharedWithDetails" minOccurs="0"/>
-                <xsd:element ref="ns3:MediaServiceMetadata" minOccurs="0"/>
-                <xsd:element ref="ns3:MediaServiceFastMetadata" minOccurs="0"/>
+                <xsd:element ref="ns2:MediaServiceMetadata" minOccurs="0"/>
+                <xsd:element ref="ns2:MediaServiceFastMetadata" minOccurs="0"/>
+                <xsd:element ref="ns2:MediaServiceDateTaken" minOccurs="0"/>
+                <xsd:element ref="ns2:MediaLengthInSeconds" minOccurs="0"/>
+                <xsd:element ref="ns3:SharedWithUsers" minOccurs="0"/>
+                <xsd:element ref="ns3:SharedWithDetails" minOccurs="0"/>
               </xsd:all>
             </xsd:complexType>
           </xsd:element>
@@ -13841,10 +14179,34 @@
       </xsd:complexType>
     </xsd:element>
   </xsd:schema>
-  <xsd:schema xmlns:xsd="http://www.w3.org/2001/XMLSchema" xmlns:xs="http://www.w3.org/2001/XMLSchema" xmlns:dms="http://schemas.microsoft.com/office/2006/documentManagement/types" xmlns:pc="http://schemas.microsoft.com/office/infopath/2007/PartnerControls" targetNamespace="fafca14e-5926-4aba-b21c-859abbd99a94" elementFormDefault="qualified">
+  <xsd:schema xmlns:xsd="http://www.w3.org/2001/XMLSchema" xmlns:xs="http://www.w3.org/2001/XMLSchema" xmlns:dms="http://schemas.microsoft.com/office/2006/documentManagement/types" xmlns:pc="http://schemas.microsoft.com/office/infopath/2007/PartnerControls" targetNamespace="686d785d-8579-4421-a11b-9825e658610e" elementFormDefault="qualified">
     <xsd:import namespace="http://schemas.microsoft.com/office/2006/documentManagement/types"/>
     <xsd:import namespace="http://schemas.microsoft.com/office/infopath/2007/PartnerControls"/>
-    <xsd:element name="SharedWithUsers" ma:index="8" nillable="true" ma:displayName="Shared With" ma:internalName="SharedWithUsers" ma:readOnly="true">
+    <xsd:element name="MediaServiceMetadata" ma:index="8" nillable="true" ma:displayName="MediaServiceMetadata" ma:hidden="true" ma:internalName="MediaServiceMetadata" ma:readOnly="true">
+      <xsd:simpleType>
+        <xsd:restriction base="dms:Note"/>
+      </xsd:simpleType>
+    </xsd:element>
+    <xsd:element name="MediaServiceFastMetadata" ma:index="9" nillable="true" ma:displayName="MediaServiceFastMetadata" ma:hidden="true" ma:internalName="MediaServiceFastMetadata" ma:readOnly="true">
+      <xsd:simpleType>
+        <xsd:restriction base="dms:Note"/>
+      </xsd:simpleType>
+    </xsd:element>
+    <xsd:element name="MediaServiceDateTaken" ma:index="10" nillable="true" ma:displayName="MediaServiceDateTaken" ma:hidden="true" ma:internalName="MediaServiceDateTaken" ma:readOnly="true">
+      <xsd:simpleType>
+        <xsd:restriction base="dms:Text"/>
+      </xsd:simpleType>
+    </xsd:element>
+    <xsd:element name="MediaLengthInSeconds" ma:index="11" nillable="true" ma:displayName="MediaLengthInSeconds" ma:hidden="true" ma:internalName="MediaLengthInSeconds" ma:readOnly="true">
+      <xsd:simpleType>
+        <xsd:restriction base="dms:Unknown"/>
+      </xsd:simpleType>
+    </xsd:element>
+  </xsd:schema>
+  <xsd:schema xmlns:xsd="http://www.w3.org/2001/XMLSchema" xmlns:xs="http://www.w3.org/2001/XMLSchema" xmlns:dms="http://schemas.microsoft.com/office/2006/documentManagement/types" xmlns:pc="http://schemas.microsoft.com/office/infopath/2007/PartnerControls" targetNamespace="0cd27f38-2525-46c9-92b7-6a3ba91ba510" elementFormDefault="qualified">
+    <xsd:import namespace="http://schemas.microsoft.com/office/2006/documentManagement/types"/>
+    <xsd:import namespace="http://schemas.microsoft.com/office/infopath/2007/PartnerControls"/>
+    <xsd:element name="SharedWithUsers" ma:index="12" nillable="true" ma:displayName="Shared With" ma:internalName="SharedWithUsers" ma:readOnly="true">
       <xsd:complexType>
         <xsd:complexContent>
           <xsd:extension base="dms:UserMulti">
@@ -13863,25 +14225,11 @@
         </xsd:complexContent>
       </xsd:complexType>
     </xsd:element>
-    <xsd:element name="SharedWithDetails" ma:index="9" nillable="true" ma:displayName="Shared With Details" ma:internalName="SharedWithDetails" ma:readOnly="true">
+    <xsd:element name="SharedWithDetails" ma:index="13" nillable="true" ma:displayName="Shared With Details" ma:internalName="SharedWithDetails" ma:readOnly="true">
       <xsd:simpleType>
         <xsd:restriction base="dms:Note">
           <xsd:maxLength value="255"/>
         </xsd:restriction>
-      </xsd:simpleType>
-    </xsd:element>
-  </xsd:schema>
-  <xsd:schema xmlns:xsd="http://www.w3.org/2001/XMLSchema" xmlns:xs="http://www.w3.org/2001/XMLSchema" xmlns:dms="http://schemas.microsoft.com/office/2006/documentManagement/types" xmlns:pc="http://schemas.microsoft.com/office/infopath/2007/PartnerControls" targetNamespace="c0b09c89-4db7-4272-96b1-7857f8178130" elementFormDefault="qualified">
-    <xsd:import namespace="http://schemas.microsoft.com/office/2006/documentManagement/types"/>
-    <xsd:import namespace="http://schemas.microsoft.com/office/infopath/2007/PartnerControls"/>
-    <xsd:element name="MediaServiceMetadata" ma:index="10" nillable="true" ma:displayName="MediaServiceMetadata" ma:hidden="true" ma:internalName="MediaServiceMetadata" ma:readOnly="true">
-      <xsd:simpleType>
-        <xsd:restriction base="dms:Note"/>
-      </xsd:simpleType>
-    </xsd:element>
-    <xsd:element name="MediaServiceFastMetadata" ma:index="11" nillable="true" ma:displayName="MediaServiceFastMetadata" ma:hidden="true" ma:internalName="MediaServiceFastMetadata" ma:readOnly="true">
-      <xsd:simpleType>
-        <xsd:restriction base="dms:Note"/>
       </xsd:simpleType>
     </xsd:element>
   </xsd:schema>
@@ -14006,14 +14354,14 @@
 </file>
 
 <file path=customXml/itemProps3.xml><?xml version="1.0" encoding="utf-8"?>
-<ds:datastoreItem xmlns:ds="http://schemas.openxmlformats.org/officeDocument/2006/customXml" ds:itemID="{3BCC9D8B-E344-4EED-8D06-408C11630E6C}">
+<ds:datastoreItem xmlns:ds="http://schemas.openxmlformats.org/officeDocument/2006/customXml" ds:itemID="{637ABF65-ACDF-4F4B-AB0B-BE0094459BB8}">
   <ds:schemaRefs>
     <ds:schemaRef ds:uri="http://schemas.microsoft.com/office/2006/metadata/contentType"/>
     <ds:schemaRef ds:uri="http://schemas.microsoft.com/office/2006/metadata/properties/metaAttributes"/>
     <ds:schemaRef ds:uri="http://www.w3.org/2001/XMLSchema"/>
     <ds:schemaRef ds:uri="http://schemas.microsoft.com/office/2006/metadata/properties"/>
-    <ds:schemaRef ds:uri="fafca14e-5926-4aba-b21c-859abbd99a94"/>
-    <ds:schemaRef ds:uri="c0b09c89-4db7-4272-96b1-7857f8178130"/>
+    <ds:schemaRef ds:uri="686d785d-8579-4421-a11b-9825e658610e"/>
+    <ds:schemaRef ds:uri="0cd27f38-2525-46c9-92b7-6a3ba91ba510"/>
     <ds:schemaRef ds:uri="http://schemas.microsoft.com/office/2006/documentManagement/types"/>
     <ds:schemaRef ds:uri="http://schemas.microsoft.com/office/infopath/2007/PartnerControls"/>
     <ds:schemaRef ds:uri="http://schemas.openxmlformats.org/package/2006/metadata/core-properties"/>
@@ -14025,7 +14373,7 @@
 </file>
 
 <file path=customXml/itemProps4.xml><?xml version="1.0" encoding="utf-8"?>
-<ds:datastoreItem xmlns:ds="http://schemas.openxmlformats.org/officeDocument/2006/customXml" ds:itemID="{045B6125-B7D8-4F9A-9066-67A258A64C5D}">
+<ds:datastoreItem xmlns:ds="http://schemas.openxmlformats.org/officeDocument/2006/customXml" ds:itemID="{89AB99FC-E16B-41AB-A1B9-B043910247E3}">
   <ds:schemaRefs>
     <ds:schemaRef ds:uri="http://schemas.openxmlformats.org/officeDocument/2006/bibliography"/>
   </ds:schemaRefs>

</xml_diff>